<commit_message>
fixed mistake in simvar for adding sarried forward skip variable in s&cov array
</commit_message>
<xml_diff>
--- a/gformula3_documentation.docx
+++ b/gformula3_documentation.docx
@@ -1,6 +1,6 @@
 
 <file path=word/document.xml><?xml version="1.0" encoding="utf-8"?>
-<w:document xmlns:wpc="http://schemas.microsoft.com/office/word/2010/wordprocessingCanvas" xmlns:cx="http://schemas.microsoft.com/office/drawing/2014/chartex" xmlns:cx1="http://schemas.microsoft.com/office/drawing/2015/9/8/chartex" xmlns:cx2="http://schemas.microsoft.com/office/drawing/2015/10/21/chartex" xmlns:cx3="http://schemas.microsoft.com/office/drawing/2016/5/9/chartex" xmlns:cx4="http://schemas.microsoft.com/office/drawing/2016/5/10/chartex" xmlns:cx5="http://schemas.microsoft.com/office/drawing/2016/5/11/chartex" xmlns:cx6="http://schemas.microsoft.com/office/drawing/2016/5/12/chartex" xmlns:cx7="http://schemas.microsoft.com/office/drawing/2016/5/13/chartex" xmlns:cx8="http://schemas.microsoft.com/office/drawing/2016/5/14/chartex" xmlns:mc="http://schemas.openxmlformats.org/markup-compatibility/2006" xmlns:aink="http://schemas.microsoft.com/office/drawing/2016/ink" xmlns:am3d="http://schemas.microsoft.com/office/drawing/2017/model3d" xmlns:o="urn:schemas-microsoft-com:office:office" xmlns:r="http://schemas.openxmlformats.org/officeDocument/2006/relationships" xmlns:m="http://schemas.openxmlformats.org/officeDocument/2006/math" xmlns:v="urn:schemas-microsoft-com:vml" xmlns:wp14="http://schemas.microsoft.com/office/word/2010/wordprocessingDrawing" xmlns:wp="http://schemas.openxmlformats.org/drawingml/2006/wordprocessingDrawing" xmlns:w10="urn:schemas-microsoft-com:office:word" xmlns:w="http://schemas.openxmlformats.org/wordprocessingml/2006/main" xmlns:w14="http://schemas.microsoft.com/office/word/2010/wordml" xmlns:w15="http://schemas.microsoft.com/office/word/2012/wordml" xmlns:w16cid="http://schemas.microsoft.com/office/word/2016/wordml/cid" xmlns:w16se="http://schemas.microsoft.com/office/word/2015/wordml/symex" xmlns:wpg="http://schemas.microsoft.com/office/word/2010/wordprocessingGroup" xmlns:wpi="http://schemas.microsoft.com/office/word/2010/wordprocessingInk" xmlns:wne="http://schemas.microsoft.com/office/word/2006/wordml" xmlns:wps="http://schemas.microsoft.com/office/word/2010/wordprocessingShape" mc:Ignorable="w14 w15 w16se w16cid wp14">
+<w:document xmlns:ve="http://schemas.openxmlformats.org/markup-compatibility/2006" xmlns:o="urn:schemas-microsoft-com:office:office" xmlns:r="http://schemas.openxmlformats.org/officeDocument/2006/relationships" xmlns:m="http://schemas.openxmlformats.org/officeDocument/2006/math" xmlns:v="urn:schemas-microsoft-com:vml" xmlns:wp="http://schemas.openxmlformats.org/drawingml/2006/wordprocessingDrawing" xmlns:w10="urn:schemas-microsoft-com:office:word" xmlns:w="http://schemas.openxmlformats.org/wordprocessingml/2006/main" xmlns:wne="http://schemas.microsoft.com/office/word/2006/wordml">
   <w:body>
     <w:p>
       <w:pPr>
@@ -572,25 +572,13 @@
         <w:rPr>
           <w:spacing w:val="1"/>
         </w:rPr>
-        <w:t>July</w:t>
-      </w:r>
-      <w:r>
-        <w:rPr>
-          <w:spacing w:val="1"/>
-        </w:rPr>
-        <w:t xml:space="preserve"> </w:t>
-      </w:r>
-      <w:r>
-        <w:rPr>
-          <w:spacing w:val="2"/>
-        </w:rPr>
-        <w:t>201</w:t>
-      </w:r>
-      <w:r>
-        <w:rPr>
-          <w:spacing w:val="2"/>
-        </w:rPr>
-        <w:t>7</w:t>
+        <w:t>J</w:t>
+      </w:r>
+      <w:r>
+        <w:rPr>
+          <w:spacing w:val="1"/>
+        </w:rPr>
+        <w:t>anuary 2019</w:t>
       </w:r>
       <w:r>
         <w:rPr>
@@ -760,7 +748,7 @@
         <w:t>201</w:t>
       </w:r>
       <w:r>
-        <w:t>7</w:t>
+        <w:t>9</w:t>
       </w:r>
       <w:r>
         <w:t>, T</w:t>
@@ -4141,20 +4129,16 @@
                 <w:noProof/>
                 <w:webHidden/>
               </w:rPr>
-            </w:r>
-            <w:r>
-              <w:rPr>
-                <w:noProof/>
-                <w:webHidden/>
-              </w:rPr>
               <w:fldChar w:fldCharType="separate"/>
             </w:r>
             <w:r>
               <w:rPr>
+                <w:b/>
+                <w:bCs/>
                 <w:noProof/>
                 <w:webHidden/>
               </w:rPr>
-              <w:t>16</w:t>
+              <w:t>Error! Bookmark not defined.</w:t>
             </w:r>
             <w:r>
               <w:rPr>
@@ -4222,14 +4206,7 @@
                 <w:noProof/>
                 <w:webHidden/>
               </w:rPr>
-              <w:t>1</w:t>
-            </w:r>
-            <w:r>
-              <w:rPr>
-                <w:noProof/>
-                <w:webHidden/>
-              </w:rPr>
-              <w:t>8</w:t>
+              <w:t>16</w:t>
             </w:r>
             <w:r>
               <w:rPr>
@@ -4301,14 +4278,7 @@
                 <w:noProof/>
                 <w:webHidden/>
               </w:rPr>
-              <w:t>2</w:t>
-            </w:r>
-            <w:r>
-              <w:rPr>
-                <w:noProof/>
-                <w:webHidden/>
-              </w:rPr>
-              <w:t>6</w:t>
+              <w:t>26</w:t>
             </w:r>
             <w:r>
               <w:rPr>
@@ -4380,14 +4350,7 @@
                 <w:noProof/>
                 <w:webHidden/>
               </w:rPr>
-              <w:t>3</w:t>
-            </w:r>
-            <w:r>
-              <w:rPr>
-                <w:noProof/>
-                <w:webHidden/>
-              </w:rPr>
-              <w:t>0</w:t>
+              <w:t>30</w:t>
             </w:r>
             <w:r>
               <w:rPr>
@@ -4459,14 +4422,7 @@
                 <w:noProof/>
                 <w:webHidden/>
               </w:rPr>
-              <w:t>3</w:t>
-            </w:r>
-            <w:r>
-              <w:rPr>
-                <w:noProof/>
-                <w:webHidden/>
-              </w:rPr>
-              <w:t>0</w:t>
+              <w:t>30</w:t>
             </w:r>
             <w:r>
               <w:rPr>
@@ -4538,14 +4494,7 @@
                 <w:noProof/>
                 <w:webHidden/>
               </w:rPr>
-              <w:t>3</w:t>
-            </w:r>
-            <w:r>
-              <w:rPr>
-                <w:noProof/>
-                <w:webHidden/>
-              </w:rPr>
-              <w:t>1</w:t>
+              <w:t>31</w:t>
             </w:r>
             <w:r>
               <w:rPr>
@@ -4617,14 +4566,7 @@
                 <w:noProof/>
                 <w:webHidden/>
               </w:rPr>
-              <w:t>3</w:t>
-            </w:r>
-            <w:r>
-              <w:rPr>
-                <w:noProof/>
-                <w:webHidden/>
-              </w:rPr>
-              <w:t>6</w:t>
+              <w:t>36</w:t>
             </w:r>
             <w:r>
               <w:rPr>
@@ -16069,7 +16011,7 @@
           <w:insideV w:val="none" w:sz="0" w:space="0" w:color="auto"/>
         </w:tblBorders>
         <w:tblLayout w:type="fixed"/>
-        <w:tblLook w:val="04A0" w:firstRow="1" w:lastRow="0" w:firstColumn="1" w:lastColumn="0" w:noHBand="0" w:noVBand="1"/>
+        <w:tblLook w:val="04A0"/>
       </w:tblPr>
       <w:tblGrid>
         <w:gridCol w:w="1188"/>
@@ -18144,7 +18086,7 @@
           <w:insideV w:val="none" w:sz="0" w:space="0" w:color="auto"/>
         </w:tblBorders>
         <w:tblLayout w:type="fixed"/>
-        <w:tblLook w:val="04A0" w:firstRow="1" w:lastRow="0" w:firstColumn="1" w:lastColumn="0" w:noHBand="0" w:noVBand="1"/>
+        <w:tblLook w:val="04A0"/>
       </w:tblPr>
       <w:tblGrid>
         <w:gridCol w:w="1368"/>
@@ -20426,6 +20368,7 @@
               <w:rPr>
                 <w:b/>
               </w:rPr>
+              <w:lastRenderedPageBreak/>
               <w:t>-spl</w:t>
             </w:r>
             <w:r>
@@ -20857,7 +20800,7 @@
               <w:t>covX</w:t>
             </w:r>
             <w:r>
-              <w:t xml:space="preserve"> relative to interval k beginning from time=0.</w:t>
+              <w:t xml:space="preserve"> relative to interval k beginning from time=0</w:t>
             </w:r>
           </w:p>
         </w:tc>
@@ -20876,6 +20819,167 @@
               <w:widowControl w:val="0"/>
               <w:spacing w:before="16"/>
             </w:pPr>
+          </w:p>
+          <w:p>
+            <w:pPr>
+              <w:pStyle w:val="BodyA"/>
+              <w:widowControl w:val="0"/>
+              <w:spacing w:before="16"/>
+            </w:pPr>
+          </w:p>
+        </w:tc>
+      </w:tr>
+      <w:tr>
+        <w:trPr>
+          <w:trHeight w:val="630"/>
+        </w:trPr>
+        <w:tc>
+          <w:tcPr>
+            <w:tcW w:w="1368" w:type="dxa"/>
+            <w:tcBorders>
+              <w:top w:val="single" w:sz="4" w:space="0" w:color="auto"/>
+              <w:bottom w:val="single" w:sz="4" w:space="0" w:color="auto"/>
+            </w:tcBorders>
+            <w:hideMark/>
+          </w:tcPr>
+          <w:p>
+            <w:pPr>
+              <w:pStyle w:val="BodyA"/>
+              <w:widowControl w:val="0"/>
+              <w:spacing w:after="0" w:line="240" w:lineRule="auto"/>
+              <w:rPr>
+                <w:b/>
+              </w:rPr>
+            </w:pPr>
+            <w:r>
+              <w:rPr>
+                <w:b/>
+              </w:rPr>
+              <w:t>cumavgcat</w:t>
+            </w:r>
+          </w:p>
+          <w:p>
+            <w:pPr>
+              <w:pStyle w:val="BodyA"/>
+              <w:widowControl w:val="0"/>
+              <w:spacing w:after="0" w:line="240" w:lineRule="auto"/>
+              <w:rPr>
+                <w:b/>
+              </w:rPr>
+            </w:pPr>
+            <w:r>
+              <w:t>l</w:t>
+            </w:r>
+            <w:r>
+              <w:t>ag1</w:t>
+            </w:r>
+            <w:r>
+              <w:rPr>
+                <w:b/>
+              </w:rPr>
+              <w:t>-</w:t>
+            </w:r>
+          </w:p>
+          <w:p>
+            <w:pPr>
+              <w:pStyle w:val="BodyA"/>
+              <w:widowControl w:val="0"/>
+              <w:spacing w:after="0" w:line="240" w:lineRule="auto"/>
+              <w:rPr>
+                <w:b/>
+              </w:rPr>
+            </w:pPr>
+            <w:r>
+              <w:t>l</w:t>
+            </w:r>
+            <w:r>
+              <w:t>ag2</w:t>
+            </w:r>
+            <w:r>
+              <w:rPr>
+                <w:b/>
+              </w:rPr>
+              <w:t>-</w:t>
+            </w:r>
+          </w:p>
+        </w:tc>
+        <w:tc>
+          <w:tcPr>
+            <w:tcW w:w="2052" w:type="dxa"/>
+            <w:tcBorders>
+              <w:top w:val="single" w:sz="4" w:space="0" w:color="auto"/>
+              <w:bottom w:val="single" w:sz="4" w:space="0" w:color="auto"/>
+            </w:tcBorders>
+            <w:hideMark/>
+          </w:tcPr>
+          <w:p>
+            <w:pPr>
+              <w:pStyle w:val="BodyA"/>
+              <w:widowControl w:val="0"/>
+              <w:spacing w:after="0" w:line="240" w:lineRule="auto"/>
+            </w:pPr>
+            <w:r>
+              <w:t xml:space="preserve">Categorical version of the cumavg ptype </w:t>
+            </w:r>
+          </w:p>
+        </w:tc>
+        <w:tc>
+          <w:tcPr>
+            <w:tcW w:w="9162" w:type="dxa"/>
+            <w:tcBorders>
+              <w:top w:val="single" w:sz="4" w:space="0" w:color="auto"/>
+              <w:bottom w:val="single" w:sz="4" w:space="0" w:color="auto"/>
+            </w:tcBorders>
+            <w:hideMark/>
+          </w:tcPr>
+          <w:p>
+            <w:pPr>
+              <w:pStyle w:val="BodyA"/>
+              <w:widowControl w:val="0"/>
+              <w:spacing w:after="0" w:line="240" w:lineRule="auto"/>
+            </w:pPr>
+            <w:r>
+              <w:t xml:space="preserve">Creates a categorical version of the cumavg ptype, </w:t>
+            </w:r>
+            <w:r>
+              <w:t xml:space="preserve"> cutoffs for categories defined by </w:t>
+            </w:r>
+            <w:r>
+              <w:rPr>
+                <w:i/>
+                <w:iCs/>
+              </w:rPr>
+              <w:t>covXknots</w:t>
+            </w:r>
+            <w:r>
+              <w:t>,</w:t>
+            </w:r>
+            <w:r>
+              <w:t>. R</w:t>
+            </w:r>
+            <w:r>
+              <w:t>eference level is highest level</w:t>
+            </w:r>
+          </w:p>
+        </w:tc>
+        <w:tc>
+          <w:tcPr>
+            <w:tcW w:w="1638" w:type="dxa"/>
+            <w:tcBorders>
+              <w:top w:val="single" w:sz="4" w:space="0" w:color="auto"/>
+              <w:bottom w:val="single" w:sz="4" w:space="0" w:color="auto"/>
+            </w:tcBorders>
+            <w:hideMark/>
+          </w:tcPr>
+          <w:p>
+            <w:pPr>
+              <w:pStyle w:val="BodyA"/>
+              <w:widowControl w:val="0"/>
+              <w:spacing w:before="16"/>
+            </w:pPr>
+            <w:r>
+              <w:t>covXknots</w:t>
+            </w:r>
           </w:p>
         </w:tc>
       </w:tr>
@@ -20945,7 +21049,17 @@
               <w:spacing w:after="0" w:line="240" w:lineRule="auto"/>
             </w:pPr>
             <w:r>
-              <w:t xml:space="preserve">A variation of the cumavg ptype where the last term is pulled off of the average. In this case there are two generated predictors. At time = k these will be </w:t>
+              <w:t xml:space="preserve">A variation of the cumavg ptype where the last term is pulled off of the average. In this case there </w:t>
+            </w:r>
+          </w:p>
+          <w:p>
+            <w:pPr>
+              <w:pStyle w:val="BodyA"/>
+              <w:widowControl w:val="0"/>
+              <w:spacing w:after="0" w:line="240" w:lineRule="auto"/>
+            </w:pPr>
+            <w:r>
+              <w:t xml:space="preserve">are two generated predictors. At time = k these will be </w:t>
             </w:r>
             <w:r>
               <w:rPr>
@@ -20982,6 +21096,13 @@
             </w:tcBorders>
             <w:hideMark/>
           </w:tcPr>
+          <w:p>
+            <w:pPr>
+              <w:pStyle w:val="BodyA"/>
+              <w:widowControl w:val="0"/>
+              <w:spacing w:before="16"/>
+            </w:pPr>
+          </w:p>
           <w:p>
             <w:pPr>
               <w:pStyle w:val="BodyA"/>
@@ -24345,7 +24466,7 @@
       <w:tblPr>
         <w:tblW w:w="9560" w:type="dxa"/>
         <w:tblInd w:w="93" w:type="dxa"/>
-        <w:tblLook w:val="04A0" w:firstRow="1" w:lastRow="0" w:firstColumn="1" w:lastColumn="0" w:noHBand="0" w:noVBand="1"/>
+        <w:tblLook w:val="04A0"/>
       </w:tblPr>
       <w:tblGrid>
         <w:gridCol w:w="1240"/>
@@ -25669,7 +25790,7 @@
       <w:pPr>
         <w:pStyle w:val="BodyA"/>
         <w:widowControl w:val="0"/>
-        <w:spacing w:afterLines="160" w:after="384" w:line="240" w:lineRule="auto"/>
+        <w:spacing w:afterLines="160" w:line="240" w:lineRule="auto"/>
         <w:contextualSpacing/>
         <w:rPr>
           <w:rFonts w:asciiTheme="majorHAnsi" w:eastAsiaTheme="majorEastAsia" w:hAnsiTheme="majorHAnsi" w:cstheme="majorBidi"/>
@@ -25719,7 +25840,7 @@
       <w:pPr>
         <w:pStyle w:val="BodyA"/>
         <w:widowControl w:val="0"/>
-        <w:spacing w:afterLines="160" w:after="384" w:line="240" w:lineRule="auto"/>
+        <w:spacing w:afterLines="160" w:line="240" w:lineRule="auto"/>
         <w:contextualSpacing/>
         <w:rPr>
           <w:rFonts w:eastAsia="Times New Roman" w:cs="Times New Roman"/>
@@ -29374,6 +29495,7 @@
         <w:contextualSpacing/>
       </w:pPr>
       <w:r>
+        <w:lastRenderedPageBreak/>
         <w:t>Sp</w:t>
       </w:r>
       <w:r>
@@ -30097,7 +30219,13 @@
         <w:rPr>
           <w:rFonts w:eastAsia="Times New Roman" w:cs="Times New Roman"/>
         </w:rPr>
-        <w:t xml:space="preserve"> (optional, default = 1) </w:t>
+        <w:t xml:space="preserve"> (optional, default = 1</w:t>
+      </w:r>
+      <w:r>
+        <w:rPr>
+          <w:rFonts w:eastAsia="Times New Roman" w:cs="Times New Roman"/>
+        </w:rPr>
+        <w:t xml:space="preserve">) </w:t>
       </w:r>
     </w:p>
     <w:p>
@@ -30121,13 +30249,18 @@
           <w:rFonts w:eastAsia="Times New Roman" w:cs="Times New Roman"/>
         </w:rPr>
         <w:tab/>
-        <w:t xml:space="preserve">Indicator of whether or not to use splines in the predictors of a variable when the ptype is one of </w:t>
+        <w:t>Indicator of whether or not to use splines in the predictors of a var</w:t>
       </w:r>
       <w:r>
         <w:rPr>
           <w:rFonts w:eastAsia="Times New Roman" w:cs="Times New Roman"/>
         </w:rPr>
-        <w:tab/>
+        <w:t xml:space="preserve">iable when the ptype is one of </w:t>
+      </w:r>
+      <w:r>
+        <w:rPr>
+          <w:rFonts w:eastAsia="Times New Roman" w:cs="Times New Roman"/>
+        </w:rPr>
         <w:t>tsswtich1, lag1cumavg, or lag2cumavg.</w:t>
       </w:r>
       <w:r>
@@ -30965,7 +31098,6 @@
           <w:sz w:val="20"/>
           <w:szCs w:val="20"/>
         </w:rPr>
-        <w:lastRenderedPageBreak/>
         <w:t>covXc</w:t>
       </w:r>
       <w:r>
@@ -34290,7 +34422,6 @@
           <w:sz w:val="20"/>
           <w:szCs w:val="20"/>
         </w:rPr>
-        <w:lastRenderedPageBreak/>
         <w:t>covXvisitpwherem</w:t>
       </w:r>
       <w:r>
@@ -38410,6 +38541,7 @@
           <w:sz w:val="20"/>
           <w:szCs w:val="20"/>
         </w:rPr>
+        <w:lastRenderedPageBreak/>
         <w:t xml:space="preserve">usebetadata     </w:t>
       </w:r>
       <w:r>
@@ -38503,11 +38635,7 @@
         <w:t>usebetadata</w:t>
       </w:r>
       <w:r>
-        <w:t xml:space="preserve">=0) or a saved data set with the estimated </w:t>
-      </w:r>
-      <w:r>
-        <w:lastRenderedPageBreak/>
-        <w:t xml:space="preserve">coefficients from a previous run stored in the data set </w:t>
+        <w:t xml:space="preserve">=0) or a saved data set with the estimated coefficients from a previous run stored in the data set </w:t>
       </w:r>
       <w:r>
         <w:rPr>
@@ -41979,6 +42107,7 @@
           <w:sz w:val="20"/>
           <w:szCs w:val="20"/>
         </w:rPr>
+        <w:lastRenderedPageBreak/>
         <w:t>outputs</w:t>
       </w:r>
       <w:r>
@@ -42056,11 +42185,7 @@
         <w:t>.</w:t>
       </w:r>
       <w:r>
-        <w:t xml:space="preserve"> Model results for all bootstrap samples are </w:t>
-      </w:r>
-      <w:r>
-        <w:lastRenderedPageBreak/>
-        <w:t>suppressed by default.</w:t>
+        <w:t xml:space="preserve"> Model results for all bootstrap samples are suppressed by default.</w:t>
       </w:r>
     </w:p>
     <w:p>
@@ -43673,21 +43798,6 @@
       <w:r>
         <w:t xml:space="preserve">. </w:t>
       </w:r>
-      <w:r>
-        <w:t xml:space="preserve">Only use when </w:t>
-      </w:r>
-      <w:r>
-        <w:t>the</w:t>
-      </w:r>
-      <w:r>
-        <w:t xml:space="preserve"> competing </w:t>
-      </w:r>
-      <w:r>
-        <w:t>event</w:t>
-      </w:r>
-      <w:r>
-        <w:t xml:space="preserve"> is considered to be a lost to follow-up type censoring.</w:t>
-      </w:r>
     </w:p>
     <w:p>
       <w:pPr>
@@ -43696,6 +43806,32 @@
         <w:spacing w:before="16" w:after="0" w:line="240" w:lineRule="auto"/>
         <w:contextualSpacing/>
       </w:pPr>
+      <w:r>
+        <w:rPr>
+          <w:rFonts w:ascii="SAS Monospace" w:hAnsi="SAS Monospace"/>
+          <w:sz w:val="20"/>
+          <w:szCs w:val="20"/>
+        </w:rPr>
+        <w:t>intcomp</w:t>
+      </w:r>
+      <w:r>
+        <w:rPr>
+          <w:rFonts w:ascii="SAS Monospace" w:hAnsi="SAS Monospace"/>
+        </w:rPr>
+        <w:t xml:space="preserve">   </w:t>
+      </w:r>
+      <w:r>
+        <w:t xml:space="preserve">            </w:t>
+      </w:r>
+      <w:r>
+        <w:tab/>
+      </w:r>
+      <w:r>
+        <w:tab/>
+      </w:r>
+      <w:r>
+        <w:t>(optional)</w:t>
+      </w:r>
     </w:p>
     <w:p>
       <w:pPr>
@@ -43705,30 +43841,36 @@
         <w:contextualSpacing/>
       </w:pPr>
       <w:r>
-        <w:rPr>
-          <w:rFonts w:ascii="SAS Monospace" w:hAnsi="SAS Monospace"/>
-          <w:sz w:val="20"/>
-          <w:szCs w:val="20"/>
+        <w:tab/>
+        <w:t xml:space="preserve">When </w:t>
+      </w:r>
+      <w:r>
+        <w:rPr>
+          <w:i/>
+        </w:rPr>
+        <w:t>hazardratio</w:t>
+      </w:r>
+      <w:r>
+        <w:t>=1</w:t>
+      </w:r>
+      <w:r>
+        <w:t>,</w:t>
+      </w:r>
+      <w:r>
+        <w:t xml:space="preserve"> </w:t>
+      </w:r>
+      <w:r>
+        <w:rPr>
+          <w:i/>
         </w:rPr>
         <w:t>intcomp</w:t>
       </w:r>
       <w:r>
-        <w:rPr>
-          <w:rFonts w:ascii="SAS Monospace" w:hAnsi="SAS Monospace"/>
-        </w:rPr>
-        <w:t xml:space="preserve">   </w:t>
-      </w:r>
-      <w:r>
-        <w:t xml:space="preserve">            </w:t>
+        <w:t xml:space="preserve"> is an ordered list of two interventions, int1 int2, where the reference </w:t>
       </w:r>
       <w:r>
         <w:tab/>
-      </w:r>
-      <w:r>
-        <w:tab/>
-      </w:r>
-      <w:r>
-        <w:t>(optional)</w:t>
+        <w:t xml:space="preserve">level will be taken to be int1. The natural course can be used by setting int1 = 0. </w:t>
       </w:r>
     </w:p>
     <w:p>
@@ -43738,38 +43880,6 @@
         <w:spacing w:before="16" w:after="0" w:line="240" w:lineRule="auto"/>
         <w:contextualSpacing/>
       </w:pPr>
-      <w:r>
-        <w:tab/>
-        <w:t xml:space="preserve">When </w:t>
-      </w:r>
-      <w:r>
-        <w:rPr>
-          <w:i/>
-        </w:rPr>
-        <w:t>hazardratio</w:t>
-      </w:r>
-      <w:r>
-        <w:t>=1</w:t>
-      </w:r>
-      <w:r>
-        <w:t>,</w:t>
-      </w:r>
-      <w:r>
-        <w:t xml:space="preserve"> </w:t>
-      </w:r>
-      <w:r>
-        <w:rPr>
-          <w:i/>
-        </w:rPr>
-        <w:t>intcomp</w:t>
-      </w:r>
-      <w:r>
-        <w:t xml:space="preserve"> is an ordered list of two interventions, int1 int2, where the reference </w:t>
-      </w:r>
-      <w:r>
-        <w:tab/>
-        <w:t xml:space="preserve">level will be taken to be int1. The natural course can be used by setting int1 = 0. </w:t>
-      </w:r>
     </w:p>
     <w:p>
       <w:pPr>
@@ -43778,6 +43888,23 @@
         <w:spacing w:before="16" w:after="0" w:line="240" w:lineRule="auto"/>
         <w:contextualSpacing/>
       </w:pPr>
+      <w:r>
+        <w:rPr>
+          <w:rFonts w:ascii="SAS Monospace" w:hAnsi="SAS Monospace"/>
+          <w:sz w:val="20"/>
+          <w:szCs w:val="20"/>
+        </w:rPr>
+        <w:t>bootstrap_hazard</w:t>
+      </w:r>
+      <w:r>
+        <w:rPr>
+          <w:rFonts w:ascii="SAS Monospace" w:hAnsi="SAS Monospace"/>
+        </w:rPr>
+        <w:t xml:space="preserve">     </w:t>
+      </w:r>
+      <w:r>
+        <w:t xml:space="preserve"> (optional, default = 0)</w:t>
+      </w:r>
     </w:p>
     <w:p>
       <w:pPr>
@@ -43787,21 +43914,25 @@
         <w:contextualSpacing/>
       </w:pPr>
       <w:r>
-        <w:rPr>
-          <w:rFonts w:ascii="SAS Monospace" w:hAnsi="SAS Monospace"/>
-          <w:sz w:val="20"/>
-          <w:szCs w:val="20"/>
-        </w:rPr>
-        <w:t>bootstrap_hazard</w:t>
-      </w:r>
-      <w:r>
-        <w:rPr>
-          <w:rFonts w:ascii="SAS Monospace" w:hAnsi="SAS Monospace"/>
-        </w:rPr>
-        <w:t xml:space="preserve">     </w:t>
-      </w:r>
-      <w:r>
-        <w:t xml:space="preserve"> (optional, default = 0)</w:t>
+        <w:tab/>
+        <w:t xml:space="preserve">When running bootstraps and </w:t>
+      </w:r>
+      <w:r>
+        <w:rPr>
+          <w:i/>
+        </w:rPr>
+        <w:t>hazardratio</w:t>
+      </w:r>
+      <w:r>
+        <w:t xml:space="preserve"> = 1, the program will also calculate the bootstrap </w:t>
+      </w:r>
+      <w:r>
+        <w:tab/>
+        <w:t xml:space="preserve">confidence interval for the hazard ratio. (Warning: with large data this will increase the time </w:t>
+      </w:r>
+      <w:r>
+        <w:tab/>
+        <w:t>required to run the program.)</w:t>
       </w:r>
     </w:p>
     <w:p>
@@ -43811,27 +43942,6 @@
         <w:spacing w:before="16" w:after="0" w:line="240" w:lineRule="auto"/>
         <w:contextualSpacing/>
       </w:pPr>
-      <w:r>
-        <w:tab/>
-        <w:t xml:space="preserve">When running bootstraps and </w:t>
-      </w:r>
-      <w:r>
-        <w:rPr>
-          <w:i/>
-        </w:rPr>
-        <w:t>hazardratio</w:t>
-      </w:r>
-      <w:r>
-        <w:t xml:space="preserve"> = 1, the program will also calculate the bootstrap </w:t>
-      </w:r>
-      <w:r>
-        <w:tab/>
-        <w:t xml:space="preserve">confidence interval for the hazard ratio. (Warning: with large data this will increase the time </w:t>
-      </w:r>
-      <w:r>
-        <w:tab/>
-        <w:t>required to run the program.)</w:t>
-      </w:r>
     </w:p>
     <w:p>
       <w:pPr>
@@ -43840,6 +43950,31 @@
         <w:spacing w:before="16" w:after="0" w:line="240" w:lineRule="auto"/>
         <w:contextualSpacing/>
       </w:pPr>
+      <w:r>
+        <w:rPr>
+          <w:rFonts w:ascii="SAS Monospace" w:hAnsi="SAS Monospace"/>
+          <w:sz w:val="20"/>
+          <w:szCs w:val="20"/>
+        </w:rPr>
+        <w:t xml:space="preserve">hazardname </w:t>
+      </w:r>
+      <w:r>
+        <w:rPr>
+          <w:rFonts w:ascii="SAS Monospace" w:hAnsi="SAS Monospace"/>
+          <w:sz w:val="20"/>
+          <w:szCs w:val="20"/>
+        </w:rPr>
+        <w:tab/>
+      </w:r>
+      <w:r>
+        <w:tab/>
+      </w:r>
+      <w:r>
+        <w:tab/>
+      </w:r>
+      <w:r>
+        <w:t xml:space="preserve"> (optional)</w:t>
+      </w:r>
     </w:p>
     <w:p>
       <w:pPr>
@@ -43849,29 +43984,43 @@
         <w:contextualSpacing/>
       </w:pPr>
       <w:r>
-        <w:rPr>
-          <w:rFonts w:ascii="SAS Monospace" w:hAnsi="SAS Monospace"/>
-          <w:sz w:val="20"/>
-          <w:szCs w:val="20"/>
-        </w:rPr>
-        <w:t xml:space="preserve">hazardname </w:t>
-      </w:r>
-      <w:r>
-        <w:rPr>
-          <w:rFonts w:ascii="SAS Monospace" w:hAnsi="SAS Monospace"/>
-          <w:sz w:val="20"/>
-          <w:szCs w:val="20"/>
-        </w:rPr>
         <w:tab/>
+        <w:t xml:space="preserve">When running the program in parts and </w:t>
+      </w:r>
+      <w:r>
+        <w:rPr>
+          <w:i/>
+        </w:rPr>
+        <w:t>bootstrap_hazard</w:t>
+      </w:r>
+      <w:r>
+        <w:t xml:space="preserve"> = 1, </w:t>
+      </w:r>
+      <w:r>
+        <w:rPr>
+          <w:i/>
+        </w:rPr>
+        <w:t>hazardname</w:t>
+      </w:r>
+      <w:r>
+        <w:t xml:space="preserve"> is the name of data set to </w:t>
       </w:r>
       <w:r>
         <w:tab/>
+        <w:t xml:space="preserve">hold the temporary hazard ratio for each iteration of the program. This needs to be the same name in </w:t>
       </w:r>
       <w:r>
         <w:tab/>
-      </w:r>
-      <w:r>
-        <w:t xml:space="preserve"> (optional)</w:t>
+        <w:t xml:space="preserve">each call to the macro. The data sets will be stored in the directory indicated in </w:t>
+      </w:r>
+      <w:r>
+        <w:rPr>
+          <w:i/>
+        </w:rPr>
+        <w:t>savelib</w:t>
+      </w:r>
+      <w:r>
+        <w:t>.</w:t>
       </w:r>
     </w:p>
     <w:p>
@@ -43881,45 +44030,6 @@
         <w:spacing w:before="16" w:after="0" w:line="240" w:lineRule="auto"/>
         <w:contextualSpacing/>
       </w:pPr>
-      <w:r>
-        <w:tab/>
-        <w:t xml:space="preserve">When running the program in parts and </w:t>
-      </w:r>
-      <w:r>
-        <w:rPr>
-          <w:i/>
-        </w:rPr>
-        <w:t>bootstrap_hazard</w:t>
-      </w:r>
-      <w:r>
-        <w:t xml:space="preserve"> = 1, </w:t>
-      </w:r>
-      <w:r>
-        <w:rPr>
-          <w:i/>
-        </w:rPr>
-        <w:t>hazardname</w:t>
-      </w:r>
-      <w:r>
-        <w:t xml:space="preserve"> is the name of data set to </w:t>
-      </w:r>
-      <w:r>
-        <w:tab/>
-        <w:t xml:space="preserve">hold the temporary hazard ratio for each iteration of the program. This needs to be the same name in </w:t>
-      </w:r>
-      <w:r>
-        <w:tab/>
-        <w:t xml:space="preserve">each call to the macro. The data sets will be stored in the directory indicated in </w:t>
-      </w:r>
-      <w:r>
-        <w:rPr>
-          <w:i/>
-        </w:rPr>
-        <w:t>savelib</w:t>
-      </w:r>
-      <w:r>
-        <w:t>.</w:t>
-      </w:r>
     </w:p>
     <w:p>
       <w:pPr>
@@ -43927,7 +44037,84 @@
         <w:widowControl w:val="0"/>
         <w:spacing w:before="16" w:after="0" w:line="240" w:lineRule="auto"/>
         <w:contextualSpacing/>
-      </w:pPr>
+        <w:rPr>
+          <w:rFonts w:eastAsia="Times New Roman" w:cs="Times New Roman"/>
+        </w:rPr>
+      </w:pPr>
+      <w:r>
+        <w:rPr>
+          <w:rFonts w:ascii="SAS Monospace" w:hAnsi="SAS Monospace"/>
+          <w:sz w:val="20"/>
+          <w:szCs w:val="20"/>
+        </w:rPr>
+        <w:t xml:space="preserve">savelib </w:t>
+      </w:r>
+      <w:r>
+        <w:tab/>
+      </w:r>
+      <w:r>
+        <w:tab/>
+      </w:r>
+      <w:r>
+        <w:tab/>
+      </w:r>
+      <w:r>
+        <w:t>(</w:t>
+      </w:r>
+      <w:r>
+        <w:t xml:space="preserve">optional, </w:t>
+      </w:r>
+      <w:r>
+        <w:t>d</w:t>
+      </w:r>
+      <w:r>
+        <w:rPr>
+          <w:spacing w:val="-2"/>
+        </w:rPr>
+        <w:t>e</w:t>
+      </w:r>
+      <w:r>
+        <w:rPr>
+          <w:spacing w:val="1"/>
+        </w:rPr>
+        <w:t>f</w:t>
+      </w:r>
+      <w:r>
+        <w:rPr>
+          <w:spacing w:val="-1"/>
+        </w:rPr>
+        <w:t>a</w:t>
+      </w:r>
+      <w:r>
+        <w:t>ult</w:t>
+      </w:r>
+      <w:r>
+        <w:rPr>
+          <w:spacing w:val="1"/>
+        </w:rPr>
+        <w:t xml:space="preserve"> </w:t>
+      </w:r>
+      <w:r>
+        <w:t>=</w:t>
+      </w:r>
+      <w:r>
+        <w:rPr>
+          <w:spacing w:val="-1"/>
+        </w:rPr>
+        <w:t xml:space="preserve"> </w:t>
+      </w:r>
+      <w:r>
+        <w:t>wo</w:t>
+      </w:r>
+      <w:r>
+        <w:rPr>
+          <w:spacing w:val="-1"/>
+        </w:rPr>
+        <w:t>r</w:t>
+      </w:r>
+      <w:r>
+        <w:t>k)</w:t>
+      </w:r>
     </w:p>
     <w:p>
       <w:pPr>
@@ -43940,91 +44127,6 @@
         </w:rPr>
       </w:pPr>
       <w:r>
-        <w:rPr>
-          <w:rFonts w:ascii="SAS Monospace" w:hAnsi="SAS Monospace"/>
-          <w:sz w:val="20"/>
-          <w:szCs w:val="20"/>
-        </w:rPr>
-        <w:t xml:space="preserve">savelib </w:t>
-      </w:r>
-      <w:r>
-        <w:tab/>
-      </w:r>
-      <w:r>
-        <w:tab/>
-      </w:r>
-      <w:r>
-        <w:tab/>
-      </w:r>
-      <w:r>
-        <w:t>(</w:t>
-      </w:r>
-      <w:r>
-        <w:t xml:space="preserve">optional, </w:t>
-      </w:r>
-      <w:r>
-        <w:t>d</w:t>
-      </w:r>
-      <w:r>
-        <w:rPr>
-          <w:spacing w:val="-2"/>
-        </w:rPr>
-        <w:t>e</w:t>
-      </w:r>
-      <w:r>
-        <w:rPr>
-          <w:spacing w:val="1"/>
-        </w:rPr>
-        <w:t>f</w:t>
-      </w:r>
-      <w:r>
-        <w:rPr>
-          <w:spacing w:val="-1"/>
-        </w:rPr>
-        <w:t>a</w:t>
-      </w:r>
-      <w:r>
-        <w:t>ult</w:t>
-      </w:r>
-      <w:r>
-        <w:rPr>
-          <w:spacing w:val="1"/>
-        </w:rPr>
-        <w:t xml:space="preserve"> </w:t>
-      </w:r>
-      <w:r>
-        <w:t>=</w:t>
-      </w:r>
-      <w:r>
-        <w:rPr>
-          <w:spacing w:val="-1"/>
-        </w:rPr>
-        <w:t xml:space="preserve"> </w:t>
-      </w:r>
-      <w:r>
-        <w:t>wo</w:t>
-      </w:r>
-      <w:r>
-        <w:rPr>
-          <w:spacing w:val="-1"/>
-        </w:rPr>
-        <w:t>r</w:t>
-      </w:r>
-      <w:r>
-        <w:t>k)</w:t>
-      </w:r>
-    </w:p>
-    <w:p>
-      <w:pPr>
-        <w:pStyle w:val="BodyA"/>
-        <w:widowControl w:val="0"/>
-        <w:spacing w:before="16" w:after="0" w:line="240" w:lineRule="auto"/>
-        <w:contextualSpacing/>
-        <w:rPr>
-          <w:rFonts w:eastAsia="Times New Roman" w:cs="Times New Roman"/>
-        </w:rPr>
-      </w:pPr>
-      <w:r>
         <w:t>Libr</w:t>
       </w:r>
       <w:r>
@@ -44311,7 +44413,11 @@
         <w:t>b</w:t>
       </w:r>
       <w:r>
-        <w:t xml:space="preserve"> v</w:t>
+        <w:t xml:space="preserve"> </w:t>
+      </w:r>
+      <w:r>
+        <w:lastRenderedPageBreak/>
+        <w:t>v</w:t>
       </w:r>
       <w:r>
         <w:rPr>
@@ -44371,11 +44477,7 @@
         <w:t>ps in parts (chunks)</w:t>
       </w:r>
       <w:r>
-        <w:t xml:space="preserve">, or when running the macro with the testing </w:t>
-      </w:r>
-      <w:r>
-        <w:lastRenderedPageBreak/>
-        <w:t>option</w:t>
+        <w:t>, or when running the macro with the testing option</w:t>
       </w:r>
       <w:r>
         <w:t>.  See the Appendix.</w:t>
@@ -51040,11 +51142,11 @@
         <w:contextualSpacing/>
       </w:pPr>
       <w:r>
-        <w:t xml:space="preserve">Indicator of whether or not to include diagnostic output in the log file, including seeds , number intervened on for each intervention and bootstrap, number of times variables generated outside bounds, etc. This may be </w:t>
+        <w:t xml:space="preserve">Indicator of whether or not to include diagnostic output in the log file, including seeds , number intervened on </w:t>
       </w:r>
       <w:r>
         <w:lastRenderedPageBreak/>
-        <w:t>useful when calling the gformula macro from another macro.</w:t>
+        <w:t>for each intervention and bootstrap, number of times variables generated outside bounds, etc. This may be useful when calling the gformula macro from another macro.</w:t>
       </w:r>
     </w:p>
     <w:p>
@@ -51053,11 +51155,6 @@
         <w:widowControl w:val="0"/>
         <w:spacing w:before="16" w:after="0" w:line="240" w:lineRule="auto"/>
         <w:contextualSpacing/>
-        <w:rPr>
-          <w:rFonts w:ascii="SAS Monospace" w:hAnsi="SAS Monospace"/>
-          <w:sz w:val="20"/>
-          <w:szCs w:val="20"/>
-        </w:rPr>
       </w:pPr>
     </w:p>
     <w:p>
@@ -51880,7 +51977,14 @@
         <w:rPr>
           <w:rFonts w:ascii="Calibri" w:hAnsi="Calibri"/>
         </w:rPr>
-        <w:t>.  If we wished to include an interaction term between race and the most recent value of CD4 cell count in the regression model for the hazard of the event in any interval </w:t>
+        <w:t xml:space="preserve">.  If we wished to include an interaction term between race and the most recent value of CD4 cell </w:t>
+      </w:r>
+      <w:r>
+        <w:rPr>
+          <w:rFonts w:ascii="Calibri" w:hAnsi="Calibri"/>
+        </w:rPr>
+        <w:lastRenderedPageBreak/>
+        <w:t>count in the regression model for the hazard of the event in any interval </w:t>
       </w:r>
       <w:r>
         <w:rPr>
@@ -51907,14 +52011,7 @@
         <w:rPr>
           <w:rFonts w:ascii="Calibri" w:hAnsi="Calibri"/>
         </w:rPr>
-        <w:t xml:space="preserve">.  If we </w:t>
-      </w:r>
-      <w:r>
-        <w:rPr>
-          <w:rFonts w:ascii="Calibri" w:hAnsi="Calibri"/>
-        </w:rPr>
-        <w:lastRenderedPageBreak/>
-        <w:t xml:space="preserve">wished to include an interaction between sex and interval k we would define </w:t>
+        <w:t xml:space="preserve">.  If we wished to include an interaction between sex and interval k we would define </w:t>
       </w:r>
       <w:r>
         <w:rPr>
@@ -53033,6 +53130,7 @@
         <w:rPr>
           <w:b/>
         </w:rPr>
+        <w:lastRenderedPageBreak/>
         <w:t xml:space="preserve">I am running the g-formula procedure with a large </w:t>
       </w:r>
       <w:r>
@@ -53051,14 +53149,7 @@
         <w:rPr>
           <w:b/>
         </w:rPr>
-        <w:t xml:space="preserve">. Is there any way to speed </w:t>
-      </w:r>
-      <w:r>
-        <w:rPr>
-          <w:b/>
-        </w:rPr>
-        <w:lastRenderedPageBreak/>
-        <w:t xml:space="preserve">up the process? </w:t>
+        <w:t xml:space="preserve">. Is there any way to speed up the process? </w:t>
       </w:r>
     </w:p>
     <w:p>
@@ -53471,7 +53562,11 @@
         <w:t xml:space="preserve">) </w:t>
       </w:r>
       <w:r>
-        <w:t>is 0</w:t>
+        <w:t xml:space="preserve">is </w:t>
+      </w:r>
+      <w:r>
+        <w:lastRenderedPageBreak/>
+        <w:t>0</w:t>
       </w:r>
       <w:r>
         <w:t>,</w:t>
@@ -53486,11 +53581,7 @@
         <w:t xml:space="preserve">of </w:t>
       </w:r>
       <w:r>
-        <w:t xml:space="preserve">consecutive records for a given </w:t>
-      </w:r>
-      <w:r>
-        <w:lastRenderedPageBreak/>
-        <w:t xml:space="preserve">subject where </w:t>
+        <w:t xml:space="preserve">consecutive records for a given subject where </w:t>
       </w:r>
       <w:r>
         <w:rPr>
@@ -64751,7 +64842,7 @@
       </w:r>
     </w:p>
     <w:sectPr>
-      <w:footerReference w:type="default" r:id="rId16"/>
+      <w:footerReference w:type="default" r:id="rId14"/>
       <w:type w:val="continuous"/>
       <w:pgSz w:w="12240" w:h="15840"/>
       <w:pgMar w:top="1440" w:right="1080" w:bottom="1440" w:left="1080" w:header="720" w:footer="720" w:gutter="0"/>
@@ -64764,7 +64855,7 @@
 </file>
 
 <file path=word/comments.xml><?xml version="1.0" encoding="utf-8"?>
-<w:comments xmlns:wpc="http://schemas.microsoft.com/office/word/2010/wordprocessingCanvas" xmlns:cx="http://schemas.microsoft.com/office/drawing/2014/chartex" xmlns:cx1="http://schemas.microsoft.com/office/drawing/2015/9/8/chartex" xmlns:cx2="http://schemas.microsoft.com/office/drawing/2015/10/21/chartex" xmlns:cx3="http://schemas.microsoft.com/office/drawing/2016/5/9/chartex" xmlns:cx4="http://schemas.microsoft.com/office/drawing/2016/5/10/chartex" xmlns:cx5="http://schemas.microsoft.com/office/drawing/2016/5/11/chartex" xmlns:cx6="http://schemas.microsoft.com/office/drawing/2016/5/12/chartex" xmlns:cx7="http://schemas.microsoft.com/office/drawing/2016/5/13/chartex" xmlns:cx8="http://schemas.microsoft.com/office/drawing/2016/5/14/chartex" xmlns:mc="http://schemas.openxmlformats.org/markup-compatibility/2006" xmlns:aink="http://schemas.microsoft.com/office/drawing/2016/ink" xmlns:am3d="http://schemas.microsoft.com/office/drawing/2017/model3d" xmlns:o="urn:schemas-microsoft-com:office:office" xmlns:r="http://schemas.openxmlformats.org/officeDocument/2006/relationships" xmlns:m="http://schemas.openxmlformats.org/officeDocument/2006/math" xmlns:v="urn:schemas-microsoft-com:vml" xmlns:wp14="http://schemas.microsoft.com/office/word/2010/wordprocessingDrawing" xmlns:wp="http://schemas.openxmlformats.org/drawingml/2006/wordprocessingDrawing" xmlns:w10="urn:schemas-microsoft-com:office:word" xmlns:w="http://schemas.openxmlformats.org/wordprocessingml/2006/main" xmlns:w14="http://schemas.microsoft.com/office/word/2010/wordml" xmlns:w15="http://schemas.microsoft.com/office/word/2012/wordml" xmlns:w16cid="http://schemas.microsoft.com/office/word/2016/wordml/cid" xmlns:w16se="http://schemas.microsoft.com/office/word/2015/wordml/symex" xmlns:wpg="http://schemas.microsoft.com/office/word/2010/wordprocessingGroup" xmlns:wpi="http://schemas.microsoft.com/office/word/2010/wordprocessingInk" xmlns:wne="http://schemas.microsoft.com/office/word/2006/wordml" xmlns:wps="http://schemas.microsoft.com/office/word/2010/wordprocessingShape" mc:Ignorable="w14 w15 w16se w16cid wp14">
+<w:comments xmlns:ve="http://schemas.openxmlformats.org/markup-compatibility/2006" xmlns:o="urn:schemas-microsoft-com:office:office" xmlns:r="http://schemas.openxmlformats.org/officeDocument/2006/relationships" xmlns:m="http://schemas.openxmlformats.org/officeDocument/2006/math" xmlns:v="urn:schemas-microsoft-com:vml" xmlns:wp="http://schemas.openxmlformats.org/drawingml/2006/wordprocessingDrawing" xmlns:w10="urn:schemas-microsoft-com:office:word" xmlns:w="http://schemas.openxmlformats.org/wordprocessingml/2006/main" xmlns:wne="http://schemas.microsoft.com/office/word/2006/wordml">
   <w:comment w:id="8" w:author="roger" w:date="2017-07-12T17:38:00Z" w:initials="R">
     <w:p>
       <w:pPr>
@@ -64797,7 +64888,7 @@
 </file>
 
 <file path=word/endnotes.xml><?xml version="1.0" encoding="utf-8"?>
-<w:endnotes xmlns:wpc="http://schemas.microsoft.com/office/word/2010/wordprocessingCanvas" xmlns:cx="http://schemas.microsoft.com/office/drawing/2014/chartex" xmlns:cx1="http://schemas.microsoft.com/office/drawing/2015/9/8/chartex" xmlns:cx2="http://schemas.microsoft.com/office/drawing/2015/10/21/chartex" xmlns:cx3="http://schemas.microsoft.com/office/drawing/2016/5/9/chartex" xmlns:cx4="http://schemas.microsoft.com/office/drawing/2016/5/10/chartex" xmlns:cx5="http://schemas.microsoft.com/office/drawing/2016/5/11/chartex" xmlns:cx6="http://schemas.microsoft.com/office/drawing/2016/5/12/chartex" xmlns:cx7="http://schemas.microsoft.com/office/drawing/2016/5/13/chartex" xmlns:cx8="http://schemas.microsoft.com/office/drawing/2016/5/14/chartex" xmlns:mc="http://schemas.openxmlformats.org/markup-compatibility/2006" xmlns:aink="http://schemas.microsoft.com/office/drawing/2016/ink" xmlns:am3d="http://schemas.microsoft.com/office/drawing/2017/model3d" xmlns:o="urn:schemas-microsoft-com:office:office" xmlns:r="http://schemas.openxmlformats.org/officeDocument/2006/relationships" xmlns:m="http://schemas.openxmlformats.org/officeDocument/2006/math" xmlns:v="urn:schemas-microsoft-com:vml" xmlns:wp14="http://schemas.microsoft.com/office/word/2010/wordprocessingDrawing" xmlns:wp="http://schemas.openxmlformats.org/drawingml/2006/wordprocessingDrawing" xmlns:w10="urn:schemas-microsoft-com:office:word" xmlns:w="http://schemas.openxmlformats.org/wordprocessingml/2006/main" xmlns:w14="http://schemas.microsoft.com/office/word/2010/wordml" xmlns:w15="http://schemas.microsoft.com/office/word/2012/wordml" xmlns:w16cid="http://schemas.microsoft.com/office/word/2016/wordml/cid" xmlns:w16se="http://schemas.microsoft.com/office/word/2015/wordml/symex" xmlns:wpg="http://schemas.microsoft.com/office/word/2010/wordprocessingGroup" xmlns:wpi="http://schemas.microsoft.com/office/word/2010/wordprocessingInk" xmlns:wne="http://schemas.microsoft.com/office/word/2006/wordml" xmlns:wps="http://schemas.microsoft.com/office/word/2010/wordprocessingShape" mc:Ignorable="w14 w15 w16se w16cid wp14">
+<w:endnotes xmlns:ve="http://schemas.openxmlformats.org/markup-compatibility/2006" xmlns:o="urn:schemas-microsoft-com:office:office" xmlns:r="http://schemas.openxmlformats.org/officeDocument/2006/relationships" xmlns:m="http://schemas.openxmlformats.org/officeDocument/2006/math" xmlns:v="urn:schemas-microsoft-com:vml" xmlns:wp="http://schemas.openxmlformats.org/drawingml/2006/wordprocessingDrawing" xmlns:w10="urn:schemas-microsoft-com:office:word" xmlns:w="http://schemas.openxmlformats.org/wordprocessingml/2006/main" xmlns:wne="http://schemas.microsoft.com/office/word/2006/wordml">
   <w:endnote w:type="separator" w:id="-1">
     <w:p>
       <w:r>
@@ -64816,7 +64907,7 @@
 </file>
 
 <file path=word/footer1.xml><?xml version="1.0" encoding="utf-8"?>
-<w:ftr xmlns:wpc="http://schemas.microsoft.com/office/word/2010/wordprocessingCanvas" xmlns:cx="http://schemas.microsoft.com/office/drawing/2014/chartex" xmlns:cx1="http://schemas.microsoft.com/office/drawing/2015/9/8/chartex" xmlns:cx2="http://schemas.microsoft.com/office/drawing/2015/10/21/chartex" xmlns:cx3="http://schemas.microsoft.com/office/drawing/2016/5/9/chartex" xmlns:cx4="http://schemas.microsoft.com/office/drawing/2016/5/10/chartex" xmlns:cx5="http://schemas.microsoft.com/office/drawing/2016/5/11/chartex" xmlns:cx6="http://schemas.microsoft.com/office/drawing/2016/5/12/chartex" xmlns:cx7="http://schemas.microsoft.com/office/drawing/2016/5/13/chartex" xmlns:cx8="http://schemas.microsoft.com/office/drawing/2016/5/14/chartex" xmlns:mc="http://schemas.openxmlformats.org/markup-compatibility/2006" xmlns:aink="http://schemas.microsoft.com/office/drawing/2016/ink" xmlns:am3d="http://schemas.microsoft.com/office/drawing/2017/model3d" xmlns:o="urn:schemas-microsoft-com:office:office" xmlns:r="http://schemas.openxmlformats.org/officeDocument/2006/relationships" xmlns:m="http://schemas.openxmlformats.org/officeDocument/2006/math" xmlns:v="urn:schemas-microsoft-com:vml" xmlns:wp14="http://schemas.microsoft.com/office/word/2010/wordprocessingDrawing" xmlns:wp="http://schemas.openxmlformats.org/drawingml/2006/wordprocessingDrawing" xmlns:w10="urn:schemas-microsoft-com:office:word" xmlns:w="http://schemas.openxmlformats.org/wordprocessingml/2006/main" xmlns:w14="http://schemas.microsoft.com/office/word/2010/wordml" xmlns:w15="http://schemas.microsoft.com/office/word/2012/wordml" xmlns:w16cid="http://schemas.microsoft.com/office/word/2016/wordml/cid" xmlns:w16se="http://schemas.microsoft.com/office/word/2015/wordml/symex" xmlns:wpg="http://schemas.microsoft.com/office/word/2010/wordprocessingGroup" xmlns:wpi="http://schemas.microsoft.com/office/word/2010/wordprocessingInk" xmlns:wne="http://schemas.microsoft.com/office/word/2006/wordml" xmlns:wps="http://schemas.microsoft.com/office/word/2010/wordprocessingShape" mc:Ignorable="w14 w15 w16se w16cid wp14">
+<w:ftr xmlns:ve="http://schemas.openxmlformats.org/markup-compatibility/2006" xmlns:o="urn:schemas-microsoft-com:office:office" xmlns:r="http://schemas.openxmlformats.org/officeDocument/2006/relationships" xmlns:m="http://schemas.openxmlformats.org/officeDocument/2006/math" xmlns:v="urn:schemas-microsoft-com:vml" xmlns:wp="http://schemas.openxmlformats.org/drawingml/2006/wordprocessingDrawing" xmlns:w10="urn:schemas-microsoft-com:office:word" xmlns:w="http://schemas.openxmlformats.org/wordprocessingml/2006/main" xmlns:wne="http://schemas.microsoft.com/office/word/2006/wordml">
   <w:p>
     <w:pPr>
       <w:pStyle w:val="Footer"/>
@@ -64854,7 +64945,7 @@
 </file>
 
 <file path=word/footer2.xml><?xml version="1.0" encoding="utf-8"?>
-<w:ftr xmlns:wpc="http://schemas.microsoft.com/office/word/2010/wordprocessingCanvas" xmlns:cx="http://schemas.microsoft.com/office/drawing/2014/chartex" xmlns:cx1="http://schemas.microsoft.com/office/drawing/2015/9/8/chartex" xmlns:cx2="http://schemas.microsoft.com/office/drawing/2015/10/21/chartex" xmlns:cx3="http://schemas.microsoft.com/office/drawing/2016/5/9/chartex" xmlns:cx4="http://schemas.microsoft.com/office/drawing/2016/5/10/chartex" xmlns:cx5="http://schemas.microsoft.com/office/drawing/2016/5/11/chartex" xmlns:cx6="http://schemas.microsoft.com/office/drawing/2016/5/12/chartex" xmlns:cx7="http://schemas.microsoft.com/office/drawing/2016/5/13/chartex" xmlns:cx8="http://schemas.microsoft.com/office/drawing/2016/5/14/chartex" xmlns:mc="http://schemas.openxmlformats.org/markup-compatibility/2006" xmlns:aink="http://schemas.microsoft.com/office/drawing/2016/ink" xmlns:am3d="http://schemas.microsoft.com/office/drawing/2017/model3d" xmlns:o="urn:schemas-microsoft-com:office:office" xmlns:r="http://schemas.openxmlformats.org/officeDocument/2006/relationships" xmlns:m="http://schemas.openxmlformats.org/officeDocument/2006/math" xmlns:v="urn:schemas-microsoft-com:vml" xmlns:wp14="http://schemas.microsoft.com/office/word/2010/wordprocessingDrawing" xmlns:wp="http://schemas.openxmlformats.org/drawingml/2006/wordprocessingDrawing" xmlns:w10="urn:schemas-microsoft-com:office:word" xmlns:w="http://schemas.openxmlformats.org/wordprocessingml/2006/main" xmlns:w14="http://schemas.microsoft.com/office/word/2010/wordml" xmlns:w15="http://schemas.microsoft.com/office/word/2012/wordml" xmlns:w16cid="http://schemas.microsoft.com/office/word/2016/wordml/cid" xmlns:w16se="http://schemas.microsoft.com/office/word/2015/wordml/symex" xmlns:wpg="http://schemas.microsoft.com/office/word/2010/wordprocessingGroup" xmlns:wpi="http://schemas.microsoft.com/office/word/2010/wordprocessingInk" xmlns:wne="http://schemas.microsoft.com/office/word/2006/wordml" xmlns:wps="http://schemas.microsoft.com/office/word/2010/wordprocessingShape" mc:Ignorable="w14 w15 w16se w16cid wp14">
+<w:ftr xmlns:ve="http://schemas.openxmlformats.org/markup-compatibility/2006" xmlns:o="urn:schemas-microsoft-com:office:office" xmlns:r="http://schemas.openxmlformats.org/officeDocument/2006/relationships" xmlns:m="http://schemas.openxmlformats.org/officeDocument/2006/math" xmlns:v="urn:schemas-microsoft-com:vml" xmlns:wp="http://schemas.openxmlformats.org/drawingml/2006/wordprocessingDrawing" xmlns:w10="urn:schemas-microsoft-com:office:word" xmlns:w="http://schemas.openxmlformats.org/wordprocessingml/2006/main" xmlns:wne="http://schemas.microsoft.com/office/word/2006/wordml">
   <w:p>
     <w:pPr>
       <w:pStyle w:val="Footer"/>
@@ -64886,7 +64977,7 @@
         <w:rStyle w:val="PageNumber"/>
         <w:noProof/>
       </w:rPr>
-      <w:t>15</w:t>
+      <w:t>2</w:t>
     </w:r>
     <w:r>
       <w:rPr>
@@ -64908,7 +64999,7 @@
 </file>
 
 <file path=word/footer3.xml><?xml version="1.0" encoding="utf-8"?>
-<w:ftr xmlns:wpc="http://schemas.microsoft.com/office/word/2010/wordprocessingCanvas" xmlns:cx="http://schemas.microsoft.com/office/drawing/2014/chartex" xmlns:cx1="http://schemas.microsoft.com/office/drawing/2015/9/8/chartex" xmlns:cx2="http://schemas.microsoft.com/office/drawing/2015/10/21/chartex" xmlns:cx3="http://schemas.microsoft.com/office/drawing/2016/5/9/chartex" xmlns:cx4="http://schemas.microsoft.com/office/drawing/2016/5/10/chartex" xmlns:cx5="http://schemas.microsoft.com/office/drawing/2016/5/11/chartex" xmlns:cx6="http://schemas.microsoft.com/office/drawing/2016/5/12/chartex" xmlns:cx7="http://schemas.microsoft.com/office/drawing/2016/5/13/chartex" xmlns:cx8="http://schemas.microsoft.com/office/drawing/2016/5/14/chartex" xmlns:mc="http://schemas.openxmlformats.org/markup-compatibility/2006" xmlns:aink="http://schemas.microsoft.com/office/drawing/2016/ink" xmlns:am3d="http://schemas.microsoft.com/office/drawing/2017/model3d" xmlns:o="urn:schemas-microsoft-com:office:office" xmlns:r="http://schemas.openxmlformats.org/officeDocument/2006/relationships" xmlns:m="http://schemas.openxmlformats.org/officeDocument/2006/math" xmlns:v="urn:schemas-microsoft-com:vml" xmlns:wp14="http://schemas.microsoft.com/office/word/2010/wordprocessingDrawing" xmlns:wp="http://schemas.openxmlformats.org/drawingml/2006/wordprocessingDrawing" xmlns:w10="urn:schemas-microsoft-com:office:word" xmlns:w="http://schemas.openxmlformats.org/wordprocessingml/2006/main" xmlns:w14="http://schemas.microsoft.com/office/word/2010/wordml" xmlns:w15="http://schemas.microsoft.com/office/word/2012/wordml" xmlns:w16cid="http://schemas.microsoft.com/office/word/2016/wordml/cid" xmlns:w16se="http://schemas.microsoft.com/office/word/2015/wordml/symex" xmlns:wpg="http://schemas.microsoft.com/office/word/2010/wordprocessingGroup" xmlns:wpi="http://schemas.microsoft.com/office/word/2010/wordprocessingInk" xmlns:wne="http://schemas.microsoft.com/office/word/2006/wordml" xmlns:wps="http://schemas.microsoft.com/office/word/2010/wordprocessingShape" mc:Ignorable="w14 w15 w16se w16cid wp14">
+<w:ftr xmlns:ve="http://schemas.openxmlformats.org/markup-compatibility/2006" xmlns:o="urn:schemas-microsoft-com:office:office" xmlns:r="http://schemas.openxmlformats.org/officeDocument/2006/relationships" xmlns:m="http://schemas.openxmlformats.org/officeDocument/2006/math" xmlns:v="urn:schemas-microsoft-com:vml" xmlns:wp="http://schemas.openxmlformats.org/drawingml/2006/wordprocessingDrawing" xmlns:w10="urn:schemas-microsoft-com:office:word" xmlns:w="http://schemas.openxmlformats.org/wordprocessingml/2006/main" xmlns:wne="http://schemas.microsoft.com/office/word/2006/wordml">
   <w:sdt>
     <w:sdtPr>
       <w:id w:val="-505053947"/>
@@ -64941,7 +65032,7 @@
           <w:rPr>
             <w:noProof/>
           </w:rPr>
-          <w:t>20</w:t>
+          <w:t>37</w:t>
         </w:r>
         <w:r>
           <w:rPr>
@@ -64961,7 +65052,7 @@
 </file>
 
 <file path=word/footnotes.xml><?xml version="1.0" encoding="utf-8"?>
-<w:footnotes xmlns:wpc="http://schemas.microsoft.com/office/word/2010/wordprocessingCanvas" xmlns:cx="http://schemas.microsoft.com/office/drawing/2014/chartex" xmlns:cx1="http://schemas.microsoft.com/office/drawing/2015/9/8/chartex" xmlns:cx2="http://schemas.microsoft.com/office/drawing/2015/10/21/chartex" xmlns:cx3="http://schemas.microsoft.com/office/drawing/2016/5/9/chartex" xmlns:cx4="http://schemas.microsoft.com/office/drawing/2016/5/10/chartex" xmlns:cx5="http://schemas.microsoft.com/office/drawing/2016/5/11/chartex" xmlns:cx6="http://schemas.microsoft.com/office/drawing/2016/5/12/chartex" xmlns:cx7="http://schemas.microsoft.com/office/drawing/2016/5/13/chartex" xmlns:cx8="http://schemas.microsoft.com/office/drawing/2016/5/14/chartex" xmlns:mc="http://schemas.openxmlformats.org/markup-compatibility/2006" xmlns:aink="http://schemas.microsoft.com/office/drawing/2016/ink" xmlns:am3d="http://schemas.microsoft.com/office/drawing/2017/model3d" xmlns:o="urn:schemas-microsoft-com:office:office" xmlns:r="http://schemas.openxmlformats.org/officeDocument/2006/relationships" xmlns:m="http://schemas.openxmlformats.org/officeDocument/2006/math" xmlns:v="urn:schemas-microsoft-com:vml" xmlns:wp14="http://schemas.microsoft.com/office/word/2010/wordprocessingDrawing" xmlns:wp="http://schemas.openxmlformats.org/drawingml/2006/wordprocessingDrawing" xmlns:w10="urn:schemas-microsoft-com:office:word" xmlns:w="http://schemas.openxmlformats.org/wordprocessingml/2006/main" xmlns:w14="http://schemas.microsoft.com/office/word/2010/wordml" xmlns:w15="http://schemas.microsoft.com/office/word/2012/wordml" xmlns:w16cid="http://schemas.microsoft.com/office/word/2016/wordml/cid" xmlns:w16se="http://schemas.microsoft.com/office/word/2015/wordml/symex" xmlns:wpg="http://schemas.microsoft.com/office/word/2010/wordprocessingGroup" xmlns:wpi="http://schemas.microsoft.com/office/word/2010/wordprocessingInk" xmlns:wne="http://schemas.microsoft.com/office/word/2006/wordml" xmlns:wps="http://schemas.microsoft.com/office/word/2010/wordprocessingShape" mc:Ignorable="w14 w15 w16se w16cid wp14">
+<w:footnotes xmlns:ve="http://schemas.openxmlformats.org/markup-compatibility/2006" xmlns:o="urn:schemas-microsoft-com:office:office" xmlns:r="http://schemas.openxmlformats.org/officeDocument/2006/relationships" xmlns:m="http://schemas.openxmlformats.org/officeDocument/2006/math" xmlns:v="urn:schemas-microsoft-com:vml" xmlns:wp="http://schemas.openxmlformats.org/drawingml/2006/wordprocessingDrawing" xmlns:w10="urn:schemas-microsoft-com:office:word" xmlns:w="http://schemas.openxmlformats.org/wordprocessingml/2006/main" xmlns:wne="http://schemas.microsoft.com/office/word/2006/wordml">
   <w:footnote w:type="separator" w:id="-1">
     <w:p>
       <w:r>
@@ -64980,7 +65071,7 @@
 </file>
 
 <file path=word/header1.xml><?xml version="1.0" encoding="utf-8"?>
-<w:hdr xmlns:wpc="http://schemas.microsoft.com/office/word/2010/wordprocessingCanvas" xmlns:cx="http://schemas.microsoft.com/office/drawing/2014/chartex" xmlns:cx1="http://schemas.microsoft.com/office/drawing/2015/9/8/chartex" xmlns:cx2="http://schemas.microsoft.com/office/drawing/2015/10/21/chartex" xmlns:cx3="http://schemas.microsoft.com/office/drawing/2016/5/9/chartex" xmlns:cx4="http://schemas.microsoft.com/office/drawing/2016/5/10/chartex" xmlns:cx5="http://schemas.microsoft.com/office/drawing/2016/5/11/chartex" xmlns:cx6="http://schemas.microsoft.com/office/drawing/2016/5/12/chartex" xmlns:cx7="http://schemas.microsoft.com/office/drawing/2016/5/13/chartex" xmlns:cx8="http://schemas.microsoft.com/office/drawing/2016/5/14/chartex" xmlns:mc="http://schemas.openxmlformats.org/markup-compatibility/2006" xmlns:aink="http://schemas.microsoft.com/office/drawing/2016/ink" xmlns:am3d="http://schemas.microsoft.com/office/drawing/2017/model3d" xmlns:o="urn:schemas-microsoft-com:office:office" xmlns:r="http://schemas.openxmlformats.org/officeDocument/2006/relationships" xmlns:m="http://schemas.openxmlformats.org/officeDocument/2006/math" xmlns:v="urn:schemas-microsoft-com:vml" xmlns:wp14="http://schemas.microsoft.com/office/word/2010/wordprocessingDrawing" xmlns:wp="http://schemas.openxmlformats.org/drawingml/2006/wordprocessingDrawing" xmlns:w10="urn:schemas-microsoft-com:office:word" xmlns:w="http://schemas.openxmlformats.org/wordprocessingml/2006/main" xmlns:w14="http://schemas.microsoft.com/office/word/2010/wordml" xmlns:w15="http://schemas.microsoft.com/office/word/2012/wordml" xmlns:w16cid="http://schemas.microsoft.com/office/word/2016/wordml/cid" xmlns:w16se="http://schemas.microsoft.com/office/word/2015/wordml/symex" xmlns:wpg="http://schemas.microsoft.com/office/word/2010/wordprocessingGroup" xmlns:wpi="http://schemas.microsoft.com/office/word/2010/wordprocessingInk" xmlns:wne="http://schemas.microsoft.com/office/word/2006/wordml" xmlns:wps="http://schemas.microsoft.com/office/word/2010/wordprocessingShape" mc:Ignorable="w14 w15 w16se w16cid wp14">
+<w:hdr xmlns:ve="http://schemas.openxmlformats.org/markup-compatibility/2006" xmlns:o="urn:schemas-microsoft-com:office:office" xmlns:r="http://schemas.openxmlformats.org/officeDocument/2006/relationships" xmlns:m="http://schemas.openxmlformats.org/officeDocument/2006/math" xmlns:v="urn:schemas-microsoft-com:vml" xmlns:wp="http://schemas.openxmlformats.org/drawingml/2006/wordprocessingDrawing" xmlns:w10="urn:schemas-microsoft-com:office:word" xmlns:w="http://schemas.openxmlformats.org/wordprocessingml/2006/main" xmlns:wne="http://schemas.microsoft.com/office/word/2006/wordml">
   <w:p>
     <w:pPr>
       <w:pStyle w:val="HeaderFooter"/>
@@ -64993,8 +65084,8 @@
 </file>
 
 <file path=word/numbering.xml><?xml version="1.0" encoding="utf-8"?>
-<w:numbering xmlns:wpc="http://schemas.microsoft.com/office/word/2010/wordprocessingCanvas" xmlns:cx="http://schemas.microsoft.com/office/drawing/2014/chartex" xmlns:cx1="http://schemas.microsoft.com/office/drawing/2015/9/8/chartex" xmlns:cx2="http://schemas.microsoft.com/office/drawing/2015/10/21/chartex" xmlns:cx3="http://schemas.microsoft.com/office/drawing/2016/5/9/chartex" xmlns:cx4="http://schemas.microsoft.com/office/drawing/2016/5/10/chartex" xmlns:cx5="http://schemas.microsoft.com/office/drawing/2016/5/11/chartex" xmlns:cx6="http://schemas.microsoft.com/office/drawing/2016/5/12/chartex" xmlns:cx7="http://schemas.microsoft.com/office/drawing/2016/5/13/chartex" xmlns:cx8="http://schemas.microsoft.com/office/drawing/2016/5/14/chartex" xmlns:mc="http://schemas.openxmlformats.org/markup-compatibility/2006" xmlns:aink="http://schemas.microsoft.com/office/drawing/2016/ink" xmlns:am3d="http://schemas.microsoft.com/office/drawing/2017/model3d" xmlns:o="urn:schemas-microsoft-com:office:office" xmlns:r="http://schemas.openxmlformats.org/officeDocument/2006/relationships" xmlns:m="http://schemas.openxmlformats.org/officeDocument/2006/math" xmlns:v="urn:schemas-microsoft-com:vml" xmlns:wp14="http://schemas.microsoft.com/office/word/2010/wordprocessingDrawing" xmlns:wp="http://schemas.openxmlformats.org/drawingml/2006/wordprocessingDrawing" xmlns:w10="urn:schemas-microsoft-com:office:word" xmlns:w="http://schemas.openxmlformats.org/wordprocessingml/2006/main" xmlns:w14="http://schemas.microsoft.com/office/word/2010/wordml" xmlns:w15="http://schemas.microsoft.com/office/word/2012/wordml" xmlns:w16cid="http://schemas.microsoft.com/office/word/2016/wordml/cid" xmlns:w16se="http://schemas.microsoft.com/office/word/2015/wordml/symex" xmlns:wpg="http://schemas.microsoft.com/office/word/2010/wordprocessingGroup" xmlns:wpi="http://schemas.microsoft.com/office/word/2010/wordprocessingInk" xmlns:wne="http://schemas.microsoft.com/office/word/2006/wordml" xmlns:wps="http://schemas.microsoft.com/office/word/2010/wordprocessingShape" mc:Ignorable="w14 w15 w16se w16cid wp14">
-  <w:abstractNum w:abstractNumId="0" w15:restartNumberingAfterBreak="0">
+<w:numbering xmlns:ve="http://schemas.openxmlformats.org/markup-compatibility/2006" xmlns:o="urn:schemas-microsoft-com:office:office" xmlns:r="http://schemas.openxmlformats.org/officeDocument/2006/relationships" xmlns:m="http://schemas.openxmlformats.org/officeDocument/2006/math" xmlns:v="urn:schemas-microsoft-com:vml" xmlns:wp="http://schemas.openxmlformats.org/drawingml/2006/wordprocessingDrawing" xmlns:w10="urn:schemas-microsoft-com:office:word" xmlns:w="http://schemas.openxmlformats.org/wordprocessingml/2006/main" xmlns:wne="http://schemas.microsoft.com/office/word/2006/wordml">
+  <w:abstractNum w:abstractNumId="0">
     <w:nsid w:val="000909ED"/>
     <w:multiLevelType w:val="multilevel"/>
     <w:tmpl w:val="110EB56A"/>
@@ -65171,7 +65262,7 @@
       </w:rPr>
     </w:lvl>
   </w:abstractNum>
-  <w:abstractNum w:abstractNumId="1" w15:restartNumberingAfterBreak="0">
+  <w:abstractNum w:abstractNumId="1">
     <w:nsid w:val="09AD5EE7"/>
     <w:multiLevelType w:val="hybridMultilevel"/>
     <w:tmpl w:val="0E24D5B4"/>
@@ -65261,7 +65352,7 @@
       </w:pPr>
     </w:lvl>
   </w:abstractNum>
-  <w:abstractNum w:abstractNumId="2" w15:restartNumberingAfterBreak="0">
+  <w:abstractNum w:abstractNumId="2">
     <w:nsid w:val="0D2201DB"/>
     <w:multiLevelType w:val="multilevel"/>
     <w:tmpl w:val="9D32FE3E"/>
@@ -65419,7 +65510,7 @@
       </w:rPr>
     </w:lvl>
   </w:abstractNum>
-  <w:abstractNum w:abstractNumId="3" w15:restartNumberingAfterBreak="0">
+  <w:abstractNum w:abstractNumId="3">
     <w:nsid w:val="0DCE53EA"/>
     <w:multiLevelType w:val="multilevel"/>
     <w:tmpl w:val="245C4222"/>
@@ -65514,7 +65605,7 @@
       </w:rPr>
     </w:lvl>
   </w:abstractNum>
-  <w:abstractNum w:abstractNumId="4" w15:restartNumberingAfterBreak="0">
+  <w:abstractNum w:abstractNumId="4">
     <w:nsid w:val="0E7B3E32"/>
     <w:multiLevelType w:val="multilevel"/>
     <w:tmpl w:val="819E06B0"/>
@@ -65672,7 +65763,7 @@
       </w:rPr>
     </w:lvl>
   </w:abstractNum>
-  <w:abstractNum w:abstractNumId="5" w15:restartNumberingAfterBreak="0">
+  <w:abstractNum w:abstractNumId="5">
     <w:nsid w:val="185366A8"/>
     <w:multiLevelType w:val="multilevel"/>
     <w:tmpl w:val="0D0A85C0"/>
@@ -65830,7 +65921,7 @@
       </w:rPr>
     </w:lvl>
   </w:abstractNum>
-  <w:abstractNum w:abstractNumId="6" w15:restartNumberingAfterBreak="0">
+  <w:abstractNum w:abstractNumId="6">
     <w:nsid w:val="21A9020A"/>
     <w:multiLevelType w:val="hybridMultilevel"/>
     <w:tmpl w:val="CF2EB5C8"/>
@@ -65943,7 +66034,7 @@
       </w:rPr>
     </w:lvl>
   </w:abstractNum>
-  <w:abstractNum w:abstractNumId="7" w15:restartNumberingAfterBreak="0">
+  <w:abstractNum w:abstractNumId="7">
     <w:nsid w:val="23A2455B"/>
     <w:multiLevelType w:val="multilevel"/>
     <w:tmpl w:val="F300DD4A"/>
@@ -66120,7 +66211,7 @@
       </w:rPr>
     </w:lvl>
   </w:abstractNum>
-  <w:abstractNum w:abstractNumId="8" w15:restartNumberingAfterBreak="0">
+  <w:abstractNum w:abstractNumId="8">
     <w:nsid w:val="23EA1288"/>
     <w:multiLevelType w:val="multilevel"/>
     <w:tmpl w:val="516AD638"/>
@@ -66278,7 +66369,7 @@
       </w:rPr>
     </w:lvl>
   </w:abstractNum>
-  <w:abstractNum w:abstractNumId="9" w15:restartNumberingAfterBreak="0">
+  <w:abstractNum w:abstractNumId="9">
     <w:nsid w:val="2989382D"/>
     <w:multiLevelType w:val="multilevel"/>
     <w:tmpl w:val="B1EC5C7C"/>
@@ -66436,7 +66527,7 @@
       </w:rPr>
     </w:lvl>
   </w:abstractNum>
-  <w:abstractNum w:abstractNumId="10" w15:restartNumberingAfterBreak="0">
+  <w:abstractNum w:abstractNumId="10">
     <w:nsid w:val="307F30FC"/>
     <w:multiLevelType w:val="multilevel"/>
     <w:tmpl w:val="067C2C20"/>
@@ -66594,7 +66685,7 @@
       </w:rPr>
     </w:lvl>
   </w:abstractNum>
-  <w:abstractNum w:abstractNumId="11" w15:restartNumberingAfterBreak="0">
+  <w:abstractNum w:abstractNumId="11">
     <w:nsid w:val="392A4EDA"/>
     <w:multiLevelType w:val="multilevel"/>
     <w:tmpl w:val="989AD3F0"/>
@@ -66752,7 +66843,7 @@
       </w:rPr>
     </w:lvl>
   </w:abstractNum>
-  <w:abstractNum w:abstractNumId="12" w15:restartNumberingAfterBreak="0">
+  <w:abstractNum w:abstractNumId="12">
     <w:nsid w:val="40CF09CB"/>
     <w:multiLevelType w:val="hybridMultilevel"/>
     <w:tmpl w:val="ABBE2AF6"/>
@@ -66865,7 +66956,7 @@
       </w:rPr>
     </w:lvl>
   </w:abstractNum>
-  <w:abstractNum w:abstractNumId="13" w15:restartNumberingAfterBreak="0">
+  <w:abstractNum w:abstractNumId="13">
     <w:nsid w:val="41814644"/>
     <w:multiLevelType w:val="multilevel"/>
     <w:tmpl w:val="CCB83398"/>
@@ -66970,7 +67061,7 @@
       </w:rPr>
     </w:lvl>
   </w:abstractNum>
-  <w:abstractNum w:abstractNumId="14" w15:restartNumberingAfterBreak="0">
+  <w:abstractNum w:abstractNumId="14">
     <w:nsid w:val="445949C8"/>
     <w:multiLevelType w:val="hybridMultilevel"/>
     <w:tmpl w:val="15F0E46A"/>
@@ -67083,7 +67174,7 @@
       </w:rPr>
     </w:lvl>
   </w:abstractNum>
-  <w:abstractNum w:abstractNumId="15" w15:restartNumberingAfterBreak="0">
+  <w:abstractNum w:abstractNumId="15">
     <w:nsid w:val="46FF77F1"/>
     <w:multiLevelType w:val="multilevel"/>
     <w:tmpl w:val="7246648E"/>
@@ -67241,7 +67332,7 @@
       </w:rPr>
     </w:lvl>
   </w:abstractNum>
-  <w:abstractNum w:abstractNumId="16" w15:restartNumberingAfterBreak="0">
+  <w:abstractNum w:abstractNumId="16">
     <w:nsid w:val="4DA50A8D"/>
     <w:multiLevelType w:val="multilevel"/>
     <w:tmpl w:val="F9ACF866"/>
@@ -67399,7 +67490,7 @@
       </w:rPr>
     </w:lvl>
   </w:abstractNum>
-  <w:abstractNum w:abstractNumId="17" w15:restartNumberingAfterBreak="0">
+  <w:abstractNum w:abstractNumId="17">
     <w:nsid w:val="4F0824FE"/>
     <w:multiLevelType w:val="multilevel"/>
     <w:tmpl w:val="DA128414"/>
@@ -67557,7 +67648,7 @@
       </w:rPr>
     </w:lvl>
   </w:abstractNum>
-  <w:abstractNum w:abstractNumId="18" w15:restartNumberingAfterBreak="0">
+  <w:abstractNum w:abstractNumId="18">
     <w:nsid w:val="513E7477"/>
     <w:multiLevelType w:val="hybridMultilevel"/>
     <w:tmpl w:val="A636DCD0"/>
@@ -67670,7 +67761,7 @@
       </w:rPr>
     </w:lvl>
   </w:abstractNum>
-  <w:abstractNum w:abstractNumId="19" w15:restartNumberingAfterBreak="0">
+  <w:abstractNum w:abstractNumId="19">
     <w:nsid w:val="56082F48"/>
     <w:multiLevelType w:val="multilevel"/>
     <w:tmpl w:val="0F0E0526"/>
@@ -67828,7 +67919,7 @@
       </w:rPr>
     </w:lvl>
   </w:abstractNum>
-  <w:abstractNum w:abstractNumId="20" w15:restartNumberingAfterBreak="0">
+  <w:abstractNum w:abstractNumId="20">
     <w:nsid w:val="56AE0BCF"/>
     <w:multiLevelType w:val="multilevel"/>
     <w:tmpl w:val="8B36195C"/>
@@ -67986,7 +68077,7 @@
       </w:rPr>
     </w:lvl>
   </w:abstractNum>
-  <w:abstractNum w:abstractNumId="21" w15:restartNumberingAfterBreak="0">
+  <w:abstractNum w:abstractNumId="21">
     <w:nsid w:val="580F059A"/>
     <w:multiLevelType w:val="multilevel"/>
     <w:tmpl w:val="497C9C00"/>
@@ -68144,7 +68235,7 @@
       </w:rPr>
     </w:lvl>
   </w:abstractNum>
-  <w:abstractNum w:abstractNumId="22" w15:restartNumberingAfterBreak="0">
+  <w:abstractNum w:abstractNumId="22">
     <w:nsid w:val="59B07BA1"/>
     <w:multiLevelType w:val="multilevel"/>
     <w:tmpl w:val="6B92289A"/>
@@ -68302,7 +68393,7 @@
       </w:rPr>
     </w:lvl>
   </w:abstractNum>
-  <w:abstractNum w:abstractNumId="23" w15:restartNumberingAfterBreak="0">
+  <w:abstractNum w:abstractNumId="23">
     <w:nsid w:val="5B550C6C"/>
     <w:multiLevelType w:val="hybridMultilevel"/>
     <w:tmpl w:val="8780CA70"/>
@@ -68415,7 +68506,7 @@
       </w:rPr>
     </w:lvl>
   </w:abstractNum>
-  <w:abstractNum w:abstractNumId="24" w15:restartNumberingAfterBreak="0">
+  <w:abstractNum w:abstractNumId="24">
     <w:nsid w:val="5D346A46"/>
     <w:multiLevelType w:val="hybridMultilevel"/>
     <w:tmpl w:val="A4C47C24"/>
@@ -68528,7 +68619,7 @@
       </w:rPr>
     </w:lvl>
   </w:abstractNum>
-  <w:abstractNum w:abstractNumId="25" w15:restartNumberingAfterBreak="0">
+  <w:abstractNum w:abstractNumId="25">
     <w:nsid w:val="5D96199F"/>
     <w:multiLevelType w:val="multilevel"/>
     <w:tmpl w:val="59E65D7A"/>
@@ -68686,7 +68777,7 @@
       </w:rPr>
     </w:lvl>
   </w:abstractNum>
-  <w:abstractNum w:abstractNumId="26" w15:restartNumberingAfterBreak="0">
+  <w:abstractNum w:abstractNumId="26">
     <w:nsid w:val="5DBA62A1"/>
     <w:multiLevelType w:val="hybridMultilevel"/>
     <w:tmpl w:val="6EF8B6A2"/>
@@ -68775,7 +68866,7 @@
       </w:pPr>
     </w:lvl>
   </w:abstractNum>
-  <w:abstractNum w:abstractNumId="27" w15:restartNumberingAfterBreak="0">
+  <w:abstractNum w:abstractNumId="27">
     <w:nsid w:val="60241068"/>
     <w:multiLevelType w:val="multilevel"/>
     <w:tmpl w:val="13E0B838"/>
@@ -68933,7 +69024,7 @@
       </w:rPr>
     </w:lvl>
   </w:abstractNum>
-  <w:abstractNum w:abstractNumId="28" w15:restartNumberingAfterBreak="0">
+  <w:abstractNum w:abstractNumId="28">
     <w:nsid w:val="60865098"/>
     <w:multiLevelType w:val="multilevel"/>
     <w:tmpl w:val="1932EEEC"/>
@@ -69091,7 +69182,7 @@
       </w:rPr>
     </w:lvl>
   </w:abstractNum>
-  <w:abstractNum w:abstractNumId="29" w15:restartNumberingAfterBreak="0">
+  <w:abstractNum w:abstractNumId="29">
     <w:nsid w:val="61BA6381"/>
     <w:multiLevelType w:val="multilevel"/>
     <w:tmpl w:val="43CC58F4"/>
@@ -69249,7 +69340,7 @@
       </w:rPr>
     </w:lvl>
   </w:abstractNum>
-  <w:abstractNum w:abstractNumId="30" w15:restartNumberingAfterBreak="0">
+  <w:abstractNum w:abstractNumId="30">
     <w:nsid w:val="649D3379"/>
     <w:multiLevelType w:val="hybridMultilevel"/>
     <w:tmpl w:val="C0A628AE"/>
@@ -69362,7 +69453,7 @@
       </w:rPr>
     </w:lvl>
   </w:abstractNum>
-  <w:abstractNum w:abstractNumId="31" w15:restartNumberingAfterBreak="0">
+  <w:abstractNum w:abstractNumId="31">
     <w:nsid w:val="68F26AE5"/>
     <w:multiLevelType w:val="multilevel"/>
     <w:tmpl w:val="5A9C92F4"/>
@@ -69539,7 +69630,7 @@
       </w:rPr>
     </w:lvl>
   </w:abstractNum>
-  <w:abstractNum w:abstractNumId="32" w15:restartNumberingAfterBreak="0">
+  <w:abstractNum w:abstractNumId="32">
     <w:nsid w:val="6D5C32B0"/>
     <w:multiLevelType w:val="multilevel"/>
     <w:tmpl w:val="B3624D30"/>
@@ -69697,7 +69788,7 @@
       </w:rPr>
     </w:lvl>
   </w:abstractNum>
-  <w:abstractNum w:abstractNumId="33" w15:restartNumberingAfterBreak="0">
+  <w:abstractNum w:abstractNumId="33">
     <w:nsid w:val="78D008CC"/>
     <w:multiLevelType w:val="multilevel"/>
     <w:tmpl w:val="4D6208F8"/>
@@ -69855,7 +69946,7 @@
       </w:rPr>
     </w:lvl>
   </w:abstractNum>
-  <w:abstractNum w:abstractNumId="34" w15:restartNumberingAfterBreak="0">
+  <w:abstractNum w:abstractNumId="34">
     <w:nsid w:val="79B439FA"/>
     <w:multiLevelType w:val="multilevel"/>
     <w:tmpl w:val="C832C07A"/>
@@ -69950,7 +70041,7 @@
       </w:rPr>
     </w:lvl>
   </w:abstractNum>
-  <w:abstractNum w:abstractNumId="35" w15:restartNumberingAfterBreak="0">
+  <w:abstractNum w:abstractNumId="35">
     <w:nsid w:val="7B0C4611"/>
     <w:multiLevelType w:val="multilevel"/>
     <w:tmpl w:val="87ECE164"/>
@@ -70108,7 +70199,7 @@
       </w:rPr>
     </w:lvl>
   </w:abstractNum>
-  <w:abstractNum w:abstractNumId="36" w15:restartNumberingAfterBreak="0">
+  <w:abstractNum w:abstractNumId="36">
     <w:nsid w:val="7BF7149E"/>
     <w:multiLevelType w:val="multilevel"/>
     <w:tmpl w:val="34B2F016"/>
@@ -70266,7 +70357,7 @@
       </w:rPr>
     </w:lvl>
   </w:abstractNum>
-  <w:abstractNum w:abstractNumId="37" w15:restartNumberingAfterBreak="0">
+  <w:abstractNum w:abstractNumId="37">
     <w:nsid w:val="7C924D2C"/>
     <w:multiLevelType w:val="multilevel"/>
     <w:tmpl w:val="AD58894E"/>
@@ -70424,7 +70515,7 @@
       </w:rPr>
     </w:lvl>
   </w:abstractNum>
-  <w:abstractNum w:abstractNumId="38" w15:restartNumberingAfterBreak="0">
+  <w:abstractNum w:abstractNumId="38">
     <w:nsid w:val="7D7A045C"/>
     <w:multiLevelType w:val="multilevel"/>
     <w:tmpl w:val="F698C34C"/>
@@ -70641,7 +70732,7 @@
 </file>
 
 <file path=word/styles.xml><?xml version="1.0" encoding="utf-8"?>
-<w:styles xmlns:mc="http://schemas.openxmlformats.org/markup-compatibility/2006" xmlns:r="http://schemas.openxmlformats.org/officeDocument/2006/relationships" xmlns:w="http://schemas.openxmlformats.org/wordprocessingml/2006/main" xmlns:w14="http://schemas.microsoft.com/office/word/2010/wordml" xmlns:w15="http://schemas.microsoft.com/office/word/2012/wordml" xmlns:w16cid="http://schemas.microsoft.com/office/word/2016/wordml/cid" xmlns:w16se="http://schemas.microsoft.com/office/word/2015/wordml/symex" mc:Ignorable="w14 w15 w16se w16cid">
+<w:styles xmlns:r="http://schemas.openxmlformats.org/officeDocument/2006/relationships" xmlns:w="http://schemas.openxmlformats.org/wordprocessingml/2006/main">
   <w:docDefaults>
     <w:rPrDefault>
       <w:rPr>
@@ -70663,378 +70754,144 @@
       </w:pPr>
     </w:pPrDefault>
   </w:docDefaults>
-  <w:latentStyles w:defLockedState="0" w:defUIPriority="99" w:defSemiHidden="0" w:defUnhideWhenUsed="0" w:defQFormat="0" w:count="375">
-    <w:lsdException w:name="Normal" w:uiPriority="0" w:qFormat="1"/>
-    <w:lsdException w:name="heading 1" w:uiPriority="9" w:qFormat="1"/>
-    <w:lsdException w:name="heading 2" w:semiHidden="1" w:uiPriority="9" w:unhideWhenUsed="1" w:qFormat="1"/>
-    <w:lsdException w:name="heading 3" w:semiHidden="1" w:uiPriority="9" w:unhideWhenUsed="1" w:qFormat="1"/>
-    <w:lsdException w:name="heading 4" w:semiHidden="1" w:uiPriority="9" w:unhideWhenUsed="1" w:qFormat="1"/>
-    <w:lsdException w:name="heading 5" w:semiHidden="1" w:uiPriority="9" w:unhideWhenUsed="1" w:qFormat="1"/>
-    <w:lsdException w:name="heading 6" w:semiHidden="1" w:uiPriority="9" w:unhideWhenUsed="1" w:qFormat="1"/>
-    <w:lsdException w:name="heading 7" w:semiHidden="1" w:uiPriority="9" w:unhideWhenUsed="1" w:qFormat="1"/>
-    <w:lsdException w:name="heading 8" w:semiHidden="1" w:uiPriority="9" w:unhideWhenUsed="1" w:qFormat="1"/>
-    <w:lsdException w:name="heading 9" w:semiHidden="1" w:uiPriority="9" w:unhideWhenUsed="1" w:qFormat="1"/>
-    <w:lsdException w:name="index 1" w:semiHidden="1" w:unhideWhenUsed="1"/>
-    <w:lsdException w:name="index 2" w:semiHidden="1" w:unhideWhenUsed="1"/>
-    <w:lsdException w:name="index 3" w:semiHidden="1" w:unhideWhenUsed="1"/>
-    <w:lsdException w:name="index 4" w:semiHidden="1" w:unhideWhenUsed="1"/>
-    <w:lsdException w:name="index 5" w:semiHidden="1" w:unhideWhenUsed="1"/>
-    <w:lsdException w:name="index 6" w:semiHidden="1" w:unhideWhenUsed="1"/>
-    <w:lsdException w:name="index 7" w:semiHidden="1" w:unhideWhenUsed="1"/>
-    <w:lsdException w:name="index 8" w:semiHidden="1" w:unhideWhenUsed="1"/>
-    <w:lsdException w:name="index 9" w:semiHidden="1" w:unhideWhenUsed="1"/>
-    <w:lsdException w:name="toc 1" w:semiHidden="1" w:uiPriority="39" w:unhideWhenUsed="1"/>
-    <w:lsdException w:name="toc 2" w:semiHidden="1" w:uiPriority="39" w:unhideWhenUsed="1"/>
-    <w:lsdException w:name="toc 3" w:semiHidden="1" w:uiPriority="39" w:unhideWhenUsed="1"/>
-    <w:lsdException w:name="toc 4" w:semiHidden="1" w:uiPriority="39" w:unhideWhenUsed="1"/>
-    <w:lsdException w:name="toc 5" w:semiHidden="1" w:uiPriority="39" w:unhideWhenUsed="1"/>
-    <w:lsdException w:name="toc 6" w:semiHidden="1" w:uiPriority="39" w:unhideWhenUsed="1"/>
-    <w:lsdException w:name="toc 7" w:semiHidden="1" w:uiPriority="39" w:unhideWhenUsed="1"/>
-    <w:lsdException w:name="toc 8" w:semiHidden="1" w:uiPriority="39" w:unhideWhenUsed="1"/>
-    <w:lsdException w:name="toc 9" w:semiHidden="1" w:uiPriority="39" w:unhideWhenUsed="1"/>
-    <w:lsdException w:name="Normal Indent" w:semiHidden="1" w:unhideWhenUsed="1"/>
-    <w:lsdException w:name="footnote text" w:semiHidden="1" w:unhideWhenUsed="1"/>
-    <w:lsdException w:name="annotation text" w:semiHidden="1" w:unhideWhenUsed="1"/>
-    <w:lsdException w:name="header" w:semiHidden="1" w:unhideWhenUsed="1"/>
-    <w:lsdException w:name="footer" w:semiHidden="1" w:unhideWhenUsed="1"/>
-    <w:lsdException w:name="index heading" w:semiHidden="1" w:unhideWhenUsed="1"/>
-    <w:lsdException w:name="caption" w:semiHidden="1" w:uiPriority="35" w:unhideWhenUsed="1" w:qFormat="1"/>
-    <w:lsdException w:name="table of figures" w:semiHidden="1" w:unhideWhenUsed="1"/>
-    <w:lsdException w:name="envelope address" w:semiHidden="1" w:unhideWhenUsed="1"/>
-    <w:lsdException w:name="envelope return" w:semiHidden="1" w:unhideWhenUsed="1"/>
-    <w:lsdException w:name="footnote reference" w:semiHidden="1" w:unhideWhenUsed="1"/>
-    <w:lsdException w:name="annotation reference" w:semiHidden="1" w:unhideWhenUsed="1"/>
-    <w:lsdException w:name="line number" w:semiHidden="1" w:unhideWhenUsed="1"/>
-    <w:lsdException w:name="page number" w:semiHidden="1" w:unhideWhenUsed="1"/>
-    <w:lsdException w:name="endnote reference" w:semiHidden="1" w:unhideWhenUsed="1"/>
-    <w:lsdException w:name="endnote text" w:semiHidden="1" w:unhideWhenUsed="1"/>
-    <w:lsdException w:name="table of authorities" w:semiHidden="1" w:unhideWhenUsed="1"/>
-    <w:lsdException w:name="macro" w:semiHidden="1" w:unhideWhenUsed="1"/>
-    <w:lsdException w:name="toa heading" w:semiHidden="1" w:unhideWhenUsed="1"/>
-    <w:lsdException w:name="List" w:semiHidden="1" w:unhideWhenUsed="1"/>
-    <w:lsdException w:name="List Bullet" w:semiHidden="1" w:unhideWhenUsed="1"/>
-    <w:lsdException w:name="List Number" w:semiHidden="1" w:unhideWhenUsed="1"/>
-    <w:lsdException w:name="List 2" w:semiHidden="1" w:unhideWhenUsed="1"/>
-    <w:lsdException w:name="List 3" w:semiHidden="1" w:unhideWhenUsed="1"/>
-    <w:lsdException w:name="List 4" w:semiHidden="1" w:unhideWhenUsed="1"/>
-    <w:lsdException w:name="List 5" w:semiHidden="1" w:unhideWhenUsed="1"/>
-    <w:lsdException w:name="List Bullet 2" w:semiHidden="1" w:unhideWhenUsed="1"/>
-    <w:lsdException w:name="List Bullet 3" w:semiHidden="1" w:unhideWhenUsed="1"/>
-    <w:lsdException w:name="List Bullet 4" w:semiHidden="1" w:unhideWhenUsed="1"/>
-    <w:lsdException w:name="List Bullet 5" w:semiHidden="1" w:unhideWhenUsed="1"/>
-    <w:lsdException w:name="List Number 2" w:semiHidden="1" w:unhideWhenUsed="1"/>
-    <w:lsdException w:name="List Number 3" w:semiHidden="1" w:unhideWhenUsed="1"/>
-    <w:lsdException w:name="List Number 4" w:semiHidden="1" w:unhideWhenUsed="1"/>
-    <w:lsdException w:name="List Number 5" w:semiHidden="1" w:unhideWhenUsed="1"/>
-    <w:lsdException w:name="Title" w:uiPriority="10" w:qFormat="1"/>
-    <w:lsdException w:name="Closing" w:semiHidden="1" w:unhideWhenUsed="1"/>
-    <w:lsdException w:name="Signature" w:semiHidden="1" w:unhideWhenUsed="1"/>
-    <w:lsdException w:name="Default Paragraph Font" w:semiHidden="1" w:uiPriority="1" w:unhideWhenUsed="1"/>
-    <w:lsdException w:name="Body Text" w:semiHidden="1" w:unhideWhenUsed="1"/>
-    <w:lsdException w:name="Body Text Indent" w:semiHidden="1" w:unhideWhenUsed="1"/>
-    <w:lsdException w:name="List Continue" w:semiHidden="1" w:unhideWhenUsed="1"/>
-    <w:lsdException w:name="List Continue 2" w:semiHidden="1" w:unhideWhenUsed="1"/>
-    <w:lsdException w:name="List Continue 3" w:semiHidden="1" w:unhideWhenUsed="1"/>
-    <w:lsdException w:name="List Continue 4" w:semiHidden="1" w:unhideWhenUsed="1"/>
-    <w:lsdException w:name="List Continue 5" w:semiHidden="1" w:unhideWhenUsed="1"/>
-    <w:lsdException w:name="Message Header" w:semiHidden="1" w:unhideWhenUsed="1"/>
-    <w:lsdException w:name="Subtitle" w:uiPriority="11" w:qFormat="1"/>
-    <w:lsdException w:name="Salutation" w:semiHidden="1" w:unhideWhenUsed="1"/>
-    <w:lsdException w:name="Date" w:semiHidden="1" w:unhideWhenUsed="1"/>
-    <w:lsdException w:name="Body Text First Indent" w:semiHidden="1" w:unhideWhenUsed="1"/>
-    <w:lsdException w:name="Body Text First Indent 2" w:semiHidden="1" w:unhideWhenUsed="1"/>
-    <w:lsdException w:name="Note Heading" w:semiHidden="1" w:unhideWhenUsed="1"/>
-    <w:lsdException w:name="Body Text 2" w:semiHidden="1" w:unhideWhenUsed="1"/>
-    <w:lsdException w:name="Body Text 3" w:semiHidden="1" w:unhideWhenUsed="1"/>
-    <w:lsdException w:name="Body Text Indent 2" w:semiHidden="1" w:unhideWhenUsed="1"/>
-    <w:lsdException w:name="Body Text Indent 3" w:semiHidden="1" w:unhideWhenUsed="1"/>
-    <w:lsdException w:name="Block Text" w:semiHidden="1" w:unhideWhenUsed="1"/>
-    <w:lsdException w:name="Hyperlink" w:semiHidden="1" w:unhideWhenUsed="1"/>
-    <w:lsdException w:name="FollowedHyperlink" w:semiHidden="1" w:unhideWhenUsed="1"/>
-    <w:lsdException w:name="Strong" w:uiPriority="22" w:qFormat="1"/>
-    <w:lsdException w:name="Emphasis" w:uiPriority="20" w:qFormat="1"/>
-    <w:lsdException w:name="Document Map" w:semiHidden="1" w:unhideWhenUsed="1"/>
-    <w:lsdException w:name="Plain Text" w:semiHidden="1" w:unhideWhenUsed="1"/>
-    <w:lsdException w:name="E-mail Signature" w:semiHidden="1" w:unhideWhenUsed="1"/>
-    <w:lsdException w:name="HTML Top of Form" w:semiHidden="1" w:unhideWhenUsed="1"/>
-    <w:lsdException w:name="HTML Bottom of Form" w:semiHidden="1" w:unhideWhenUsed="1"/>
-    <w:lsdException w:name="Normal (Web)" w:semiHidden="1" w:unhideWhenUsed="1"/>
-    <w:lsdException w:name="HTML Acronym" w:semiHidden="1" w:unhideWhenUsed="1"/>
-    <w:lsdException w:name="HTML Address" w:semiHidden="1" w:unhideWhenUsed="1"/>
-    <w:lsdException w:name="HTML Cite" w:semiHidden="1" w:unhideWhenUsed="1"/>
-    <w:lsdException w:name="HTML Code" w:semiHidden="1" w:unhideWhenUsed="1"/>
-    <w:lsdException w:name="HTML Definition" w:semiHidden="1" w:unhideWhenUsed="1"/>
-    <w:lsdException w:name="HTML Keyboard" w:semiHidden="1" w:unhideWhenUsed="1"/>
-    <w:lsdException w:name="HTML Preformatted" w:semiHidden="1" w:unhideWhenUsed="1"/>
-    <w:lsdException w:name="HTML Sample" w:semiHidden="1" w:unhideWhenUsed="1"/>
-    <w:lsdException w:name="HTML Typewriter" w:semiHidden="1" w:unhideWhenUsed="1"/>
-    <w:lsdException w:name="HTML Variable" w:semiHidden="1" w:unhideWhenUsed="1"/>
-    <w:lsdException w:name="Normal Table" w:semiHidden="1" w:unhideWhenUsed="1"/>
-    <w:lsdException w:name="annotation subject" w:semiHidden="1" w:unhideWhenUsed="1"/>
-    <w:lsdException w:name="No List" w:semiHidden="1" w:unhideWhenUsed="1"/>
-    <w:lsdException w:name="Outline List 1" w:semiHidden="1" w:unhideWhenUsed="1"/>
-    <w:lsdException w:name="Outline List 2" w:semiHidden="1" w:unhideWhenUsed="1"/>
-    <w:lsdException w:name="Outline List 3" w:semiHidden="1" w:unhideWhenUsed="1"/>
-    <w:lsdException w:name="Table Simple 1" w:semiHidden="1" w:unhideWhenUsed="1"/>
-    <w:lsdException w:name="Table Simple 2" w:semiHidden="1" w:unhideWhenUsed="1"/>
-    <w:lsdException w:name="Table Simple 3" w:semiHidden="1" w:unhideWhenUsed="1"/>
-    <w:lsdException w:name="Table Classic 1" w:semiHidden="1" w:unhideWhenUsed="1"/>
-    <w:lsdException w:name="Table Classic 2" w:semiHidden="1" w:unhideWhenUsed="1"/>
-    <w:lsdException w:name="Table Classic 3" w:semiHidden="1" w:unhideWhenUsed="1"/>
-    <w:lsdException w:name="Table Classic 4" w:semiHidden="1" w:unhideWhenUsed="1"/>
-    <w:lsdException w:name="Table Colorful 1" w:semiHidden="1" w:unhideWhenUsed="1"/>
-    <w:lsdException w:name="Table Colorful 2" w:semiHidden="1" w:unhideWhenUsed="1"/>
-    <w:lsdException w:name="Table Colorful 3" w:semiHidden="1" w:unhideWhenUsed="1"/>
-    <w:lsdException w:name="Table Columns 1" w:semiHidden="1" w:unhideWhenUsed="1"/>
-    <w:lsdException w:name="Table Columns 2" w:semiHidden="1" w:unhideWhenUsed="1"/>
-    <w:lsdException w:name="Table Columns 3" w:semiHidden="1" w:unhideWhenUsed="1"/>
-    <w:lsdException w:name="Table Columns 4" w:semiHidden="1" w:unhideWhenUsed="1"/>
-    <w:lsdException w:name="Table Columns 5" w:semiHidden="1" w:unhideWhenUsed="1"/>
-    <w:lsdException w:name="Table Grid 1" w:semiHidden="1" w:unhideWhenUsed="1"/>
-    <w:lsdException w:name="Table Grid 2" w:semiHidden="1" w:unhideWhenUsed="1"/>
-    <w:lsdException w:name="Table Grid 3" w:semiHidden="1" w:unhideWhenUsed="1"/>
-    <w:lsdException w:name="Table Grid 4" w:semiHidden="1" w:unhideWhenUsed="1"/>
-    <w:lsdException w:name="Table Grid 5" w:semiHidden="1" w:unhideWhenUsed="1"/>
-    <w:lsdException w:name="Table Grid 6" w:semiHidden="1" w:unhideWhenUsed="1"/>
-    <w:lsdException w:name="Table Grid 7" w:semiHidden="1" w:unhideWhenUsed="1"/>
-    <w:lsdException w:name="Table Grid 8" w:semiHidden="1" w:unhideWhenUsed="1"/>
-    <w:lsdException w:name="Table List 1" w:semiHidden="1" w:unhideWhenUsed="1"/>
-    <w:lsdException w:name="Table List 2" w:semiHidden="1" w:unhideWhenUsed="1"/>
-    <w:lsdException w:name="Table List 3" w:semiHidden="1" w:unhideWhenUsed="1"/>
-    <w:lsdException w:name="Table List 4" w:semiHidden="1" w:unhideWhenUsed="1"/>
-    <w:lsdException w:name="Table List 5" w:semiHidden="1" w:unhideWhenUsed="1"/>
-    <w:lsdException w:name="Table List 6" w:semiHidden="1" w:unhideWhenUsed="1"/>
-    <w:lsdException w:name="Table List 7" w:semiHidden="1" w:unhideWhenUsed="1"/>
-    <w:lsdException w:name="Table List 8" w:semiHidden="1" w:unhideWhenUsed="1"/>
-    <w:lsdException w:name="Table 3D effects 1" w:semiHidden="1" w:unhideWhenUsed="1"/>
-    <w:lsdException w:name="Table 3D effects 2" w:semiHidden="1" w:unhideWhenUsed="1"/>
-    <w:lsdException w:name="Table 3D effects 3" w:semiHidden="1" w:unhideWhenUsed="1"/>
-    <w:lsdException w:name="Table Contemporary" w:semiHidden="1" w:unhideWhenUsed="1"/>
-    <w:lsdException w:name="Table Elegant" w:semiHidden="1" w:unhideWhenUsed="1"/>
-    <w:lsdException w:name="Table Professional" w:semiHidden="1" w:unhideWhenUsed="1"/>
-    <w:lsdException w:name="Table Subtle 1" w:semiHidden="1" w:unhideWhenUsed="1"/>
-    <w:lsdException w:name="Table Subtle 2" w:semiHidden="1" w:unhideWhenUsed="1"/>
-    <w:lsdException w:name="Table Web 1" w:semiHidden="1" w:unhideWhenUsed="1"/>
-    <w:lsdException w:name="Table Web 2" w:semiHidden="1" w:unhideWhenUsed="1"/>
-    <w:lsdException w:name="Table Web 3" w:semiHidden="1" w:unhideWhenUsed="1"/>
-    <w:lsdException w:name="Balloon Text" w:semiHidden="1" w:unhideWhenUsed="1"/>
-    <w:lsdException w:name="Table Grid" w:uiPriority="59"/>
-    <w:lsdException w:name="Table Theme" w:semiHidden="1" w:unhideWhenUsed="1"/>
-    <w:lsdException w:name="Placeholder Text" w:semiHidden="1"/>
-    <w:lsdException w:name="No Spacing" w:uiPriority="1" w:qFormat="1"/>
-    <w:lsdException w:name="Light Shading" w:uiPriority="60"/>
-    <w:lsdException w:name="Light List" w:uiPriority="61"/>
-    <w:lsdException w:name="Light Grid" w:uiPriority="62"/>
-    <w:lsdException w:name="Medium Shading 1" w:uiPriority="63"/>
-    <w:lsdException w:name="Medium Shading 2" w:uiPriority="64"/>
-    <w:lsdException w:name="Medium List 1" w:uiPriority="65"/>
-    <w:lsdException w:name="Medium List 2" w:uiPriority="66"/>
-    <w:lsdException w:name="Medium Grid 1" w:uiPriority="67"/>
-    <w:lsdException w:name="Medium Grid 2" w:uiPriority="68"/>
-    <w:lsdException w:name="Medium Grid 3" w:uiPriority="69"/>
-    <w:lsdException w:name="Dark List" w:uiPriority="70"/>
-    <w:lsdException w:name="Colorful Shading" w:uiPriority="71"/>
-    <w:lsdException w:name="Colorful List" w:uiPriority="72"/>
-    <w:lsdException w:name="Colorful Grid" w:uiPriority="73"/>
-    <w:lsdException w:name="Light Shading Accent 1" w:uiPriority="60"/>
-    <w:lsdException w:name="Light List Accent 1" w:uiPriority="61"/>
-    <w:lsdException w:name="Light Grid Accent 1" w:uiPriority="62"/>
-    <w:lsdException w:name="Medium Shading 1 Accent 1" w:uiPriority="63"/>
-    <w:lsdException w:name="Medium Shading 2 Accent 1" w:uiPriority="64"/>
-    <w:lsdException w:name="Medium List 1 Accent 1" w:uiPriority="65"/>
-    <w:lsdException w:name="Revision" w:semiHidden="1"/>
-    <w:lsdException w:name="List Paragraph" w:uiPriority="34" w:qFormat="1"/>
-    <w:lsdException w:name="Quote" w:uiPriority="29" w:qFormat="1"/>
-    <w:lsdException w:name="Intense Quote" w:uiPriority="30" w:qFormat="1"/>
-    <w:lsdException w:name="Medium List 2 Accent 1" w:uiPriority="66"/>
-    <w:lsdException w:name="Medium Grid 1 Accent 1" w:uiPriority="67"/>
-    <w:lsdException w:name="Medium Grid 2 Accent 1" w:uiPriority="68"/>
-    <w:lsdException w:name="Medium Grid 3 Accent 1" w:uiPriority="69"/>
-    <w:lsdException w:name="Dark List Accent 1" w:uiPriority="70"/>
-    <w:lsdException w:name="Colorful Shading Accent 1" w:uiPriority="71"/>
-    <w:lsdException w:name="Colorful List Accent 1" w:uiPriority="72"/>
-    <w:lsdException w:name="Colorful Grid Accent 1" w:uiPriority="73"/>
-    <w:lsdException w:name="Light Shading Accent 2" w:uiPriority="60"/>
-    <w:lsdException w:name="Light List Accent 2" w:uiPriority="61"/>
-    <w:lsdException w:name="Light Grid Accent 2" w:uiPriority="62"/>
-    <w:lsdException w:name="Medium Shading 1 Accent 2" w:uiPriority="63"/>
-    <w:lsdException w:name="Medium Shading 2 Accent 2" w:uiPriority="64"/>
-    <w:lsdException w:name="Medium List 1 Accent 2" w:uiPriority="65"/>
-    <w:lsdException w:name="Medium List 2 Accent 2" w:uiPriority="66"/>
-    <w:lsdException w:name="Medium Grid 1 Accent 2" w:uiPriority="67"/>
-    <w:lsdException w:name="Medium Grid 2 Accent 2" w:uiPriority="68"/>
-    <w:lsdException w:name="Medium Grid 3 Accent 2" w:uiPriority="69"/>
-    <w:lsdException w:name="Dark List Accent 2" w:uiPriority="70"/>
-    <w:lsdException w:name="Colorful Shading Accent 2" w:uiPriority="71"/>
-    <w:lsdException w:name="Colorful List Accent 2" w:uiPriority="72"/>
-    <w:lsdException w:name="Colorful Grid Accent 2" w:uiPriority="73"/>
-    <w:lsdException w:name="Light Shading Accent 3" w:uiPriority="60"/>
-    <w:lsdException w:name="Light List Accent 3" w:uiPriority="61"/>
-    <w:lsdException w:name="Light Grid Accent 3" w:uiPriority="62"/>
-    <w:lsdException w:name="Medium Shading 1 Accent 3" w:uiPriority="63"/>
-    <w:lsdException w:name="Medium Shading 2 Accent 3" w:uiPriority="64"/>
-    <w:lsdException w:name="Medium List 1 Accent 3" w:uiPriority="65"/>
-    <w:lsdException w:name="Medium List 2 Accent 3" w:uiPriority="66"/>
-    <w:lsdException w:name="Medium Grid 1 Accent 3" w:uiPriority="67"/>
-    <w:lsdException w:name="Medium Grid 2 Accent 3" w:uiPriority="68"/>
-    <w:lsdException w:name="Medium Grid 3 Accent 3" w:uiPriority="69"/>
-    <w:lsdException w:name="Dark List Accent 3" w:uiPriority="70"/>
-    <w:lsdException w:name="Colorful Shading Accent 3" w:uiPriority="71"/>
-    <w:lsdException w:name="Colorful List Accent 3" w:uiPriority="72"/>
-    <w:lsdException w:name="Colorful Grid Accent 3" w:uiPriority="73"/>
-    <w:lsdException w:name="Light Shading Accent 4" w:uiPriority="60"/>
-    <w:lsdException w:name="Light List Accent 4" w:uiPriority="61"/>
-    <w:lsdException w:name="Light Grid Accent 4" w:uiPriority="62"/>
-    <w:lsdException w:name="Medium Shading 1 Accent 4" w:uiPriority="63"/>
-    <w:lsdException w:name="Medium Shading 2 Accent 4" w:uiPriority="64"/>
-    <w:lsdException w:name="Medium List 1 Accent 4" w:uiPriority="65"/>
-    <w:lsdException w:name="Medium List 2 Accent 4" w:uiPriority="66"/>
-    <w:lsdException w:name="Medium Grid 1 Accent 4" w:uiPriority="67"/>
-    <w:lsdException w:name="Medium Grid 2 Accent 4" w:uiPriority="68"/>
-    <w:lsdException w:name="Medium Grid 3 Accent 4" w:uiPriority="69"/>
-    <w:lsdException w:name="Dark List Accent 4" w:uiPriority="70"/>
-    <w:lsdException w:name="Colorful Shading Accent 4" w:uiPriority="71"/>
-    <w:lsdException w:name="Colorful List Accent 4" w:uiPriority="72"/>
-    <w:lsdException w:name="Colorful Grid Accent 4" w:uiPriority="73"/>
-    <w:lsdException w:name="Light Shading Accent 5" w:uiPriority="60"/>
-    <w:lsdException w:name="Light List Accent 5" w:uiPriority="61"/>
-    <w:lsdException w:name="Light Grid Accent 5" w:uiPriority="62"/>
-    <w:lsdException w:name="Medium Shading 1 Accent 5" w:uiPriority="63"/>
-    <w:lsdException w:name="Medium Shading 2 Accent 5" w:uiPriority="64"/>
-    <w:lsdException w:name="Medium List 1 Accent 5" w:uiPriority="65"/>
-    <w:lsdException w:name="Medium List 2 Accent 5" w:uiPriority="66"/>
-    <w:lsdException w:name="Medium Grid 1 Accent 5" w:uiPriority="67"/>
-    <w:lsdException w:name="Medium Grid 2 Accent 5" w:uiPriority="68"/>
-    <w:lsdException w:name="Medium Grid 3 Accent 5" w:uiPriority="69"/>
-    <w:lsdException w:name="Dark List Accent 5" w:uiPriority="70"/>
-    <w:lsdException w:name="Colorful Shading Accent 5" w:uiPriority="71"/>
-    <w:lsdException w:name="Colorful List Accent 5" w:uiPriority="72"/>
-    <w:lsdException w:name="Colorful Grid Accent 5" w:uiPriority="73"/>
-    <w:lsdException w:name="Light Shading Accent 6" w:uiPriority="60"/>
-    <w:lsdException w:name="Light List Accent 6" w:uiPriority="61"/>
-    <w:lsdException w:name="Light Grid Accent 6" w:uiPriority="62"/>
-    <w:lsdException w:name="Medium Shading 1 Accent 6" w:uiPriority="63"/>
-    <w:lsdException w:name="Medium Shading 2 Accent 6" w:uiPriority="64"/>
-    <w:lsdException w:name="Medium List 1 Accent 6" w:uiPriority="65"/>
-    <w:lsdException w:name="Medium List 2 Accent 6" w:uiPriority="66"/>
-    <w:lsdException w:name="Medium Grid 1 Accent 6" w:uiPriority="67"/>
-    <w:lsdException w:name="Medium Grid 2 Accent 6" w:uiPriority="68"/>
-    <w:lsdException w:name="Medium Grid 3 Accent 6" w:uiPriority="69"/>
-    <w:lsdException w:name="Dark List Accent 6" w:uiPriority="70"/>
-    <w:lsdException w:name="Colorful Shading Accent 6" w:uiPriority="71"/>
-    <w:lsdException w:name="Colorful List Accent 6" w:uiPriority="72"/>
-    <w:lsdException w:name="Colorful Grid Accent 6" w:uiPriority="73"/>
-    <w:lsdException w:name="Subtle Emphasis" w:uiPriority="19" w:qFormat="1"/>
-    <w:lsdException w:name="Intense Emphasis" w:uiPriority="21" w:qFormat="1"/>
-    <w:lsdException w:name="Subtle Reference" w:uiPriority="31" w:qFormat="1"/>
-    <w:lsdException w:name="Intense Reference" w:uiPriority="32" w:qFormat="1"/>
-    <w:lsdException w:name="Book Title" w:uiPriority="33" w:qFormat="1"/>
-    <w:lsdException w:name="Bibliography" w:semiHidden="1" w:uiPriority="37" w:unhideWhenUsed="1"/>
-    <w:lsdException w:name="TOC Heading" w:semiHidden="1" w:uiPriority="39" w:unhideWhenUsed="1" w:qFormat="1"/>
-    <w:lsdException w:name="Plain Table 1" w:uiPriority="41"/>
-    <w:lsdException w:name="Plain Table 2" w:uiPriority="42"/>
-    <w:lsdException w:name="Plain Table 3" w:uiPriority="43"/>
-    <w:lsdException w:name="Plain Table 4" w:uiPriority="44"/>
-    <w:lsdException w:name="Plain Table 5" w:uiPriority="45"/>
-    <w:lsdException w:name="Grid Table Light" w:uiPriority="40"/>
-    <w:lsdException w:name="Grid Table 1 Light" w:uiPriority="46"/>
-    <w:lsdException w:name="Grid Table 2" w:uiPriority="47"/>
-    <w:lsdException w:name="Grid Table 3" w:uiPriority="48"/>
-    <w:lsdException w:name="Grid Table 4" w:uiPriority="49"/>
-    <w:lsdException w:name="Grid Table 5 Dark" w:uiPriority="50"/>
-    <w:lsdException w:name="Grid Table 6 Colorful" w:uiPriority="51"/>
-    <w:lsdException w:name="Grid Table 7 Colorful" w:uiPriority="52"/>
-    <w:lsdException w:name="Grid Table 1 Light Accent 1" w:uiPriority="46"/>
-    <w:lsdException w:name="Grid Table 2 Accent 1" w:uiPriority="47"/>
-    <w:lsdException w:name="Grid Table 3 Accent 1" w:uiPriority="48"/>
-    <w:lsdException w:name="Grid Table 4 Accent 1" w:uiPriority="49"/>
-    <w:lsdException w:name="Grid Table 5 Dark Accent 1" w:uiPriority="50"/>
-    <w:lsdException w:name="Grid Table 6 Colorful Accent 1" w:uiPriority="51"/>
-    <w:lsdException w:name="Grid Table 7 Colorful Accent 1" w:uiPriority="52"/>
-    <w:lsdException w:name="Grid Table 1 Light Accent 2" w:uiPriority="46"/>
-    <w:lsdException w:name="Grid Table 2 Accent 2" w:uiPriority="47"/>
-    <w:lsdException w:name="Grid Table 3 Accent 2" w:uiPriority="48"/>
-    <w:lsdException w:name="Grid Table 4 Accent 2" w:uiPriority="49"/>
-    <w:lsdException w:name="Grid Table 5 Dark Accent 2" w:uiPriority="50"/>
-    <w:lsdException w:name="Grid Table 6 Colorful Accent 2" w:uiPriority="51"/>
-    <w:lsdException w:name="Grid Table 7 Colorful Accent 2" w:uiPriority="52"/>
-    <w:lsdException w:name="Grid Table 1 Light Accent 3" w:uiPriority="46"/>
-    <w:lsdException w:name="Grid Table 2 Accent 3" w:uiPriority="47"/>
-    <w:lsdException w:name="Grid Table 3 Accent 3" w:uiPriority="48"/>
-    <w:lsdException w:name="Grid Table 4 Accent 3" w:uiPriority="49"/>
-    <w:lsdException w:name="Grid Table 5 Dark Accent 3" w:uiPriority="50"/>
-    <w:lsdException w:name="Grid Table 6 Colorful Accent 3" w:uiPriority="51"/>
-    <w:lsdException w:name="Grid Table 7 Colorful Accent 3" w:uiPriority="52"/>
-    <w:lsdException w:name="Grid Table 1 Light Accent 4" w:uiPriority="46"/>
-    <w:lsdException w:name="Grid Table 2 Accent 4" w:uiPriority="47"/>
-    <w:lsdException w:name="Grid Table 3 Accent 4" w:uiPriority="48"/>
-    <w:lsdException w:name="Grid Table 4 Accent 4" w:uiPriority="49"/>
-    <w:lsdException w:name="Grid Table 5 Dark Accent 4" w:uiPriority="50"/>
-    <w:lsdException w:name="Grid Table 6 Colorful Accent 4" w:uiPriority="51"/>
-    <w:lsdException w:name="Grid Table 7 Colorful Accent 4" w:uiPriority="52"/>
-    <w:lsdException w:name="Grid Table 1 Light Accent 5" w:uiPriority="46"/>
-    <w:lsdException w:name="Grid Table 2 Accent 5" w:uiPriority="47"/>
-    <w:lsdException w:name="Grid Table 3 Accent 5" w:uiPriority="48"/>
-    <w:lsdException w:name="Grid Table 4 Accent 5" w:uiPriority="49"/>
-    <w:lsdException w:name="Grid Table 5 Dark Accent 5" w:uiPriority="50"/>
-    <w:lsdException w:name="Grid Table 6 Colorful Accent 5" w:uiPriority="51"/>
-    <w:lsdException w:name="Grid Table 7 Colorful Accent 5" w:uiPriority="52"/>
-    <w:lsdException w:name="Grid Table 1 Light Accent 6" w:uiPriority="46"/>
-    <w:lsdException w:name="Grid Table 2 Accent 6" w:uiPriority="47"/>
-    <w:lsdException w:name="Grid Table 3 Accent 6" w:uiPriority="48"/>
-    <w:lsdException w:name="Grid Table 4 Accent 6" w:uiPriority="49"/>
-    <w:lsdException w:name="Grid Table 5 Dark Accent 6" w:uiPriority="50"/>
-    <w:lsdException w:name="Grid Table 6 Colorful Accent 6" w:uiPriority="51"/>
-    <w:lsdException w:name="Grid Table 7 Colorful Accent 6" w:uiPriority="52"/>
-    <w:lsdException w:name="List Table 1 Light" w:uiPriority="46"/>
-    <w:lsdException w:name="List Table 2" w:uiPriority="47"/>
-    <w:lsdException w:name="List Table 3" w:uiPriority="48"/>
-    <w:lsdException w:name="List Table 4" w:uiPriority="49"/>
-    <w:lsdException w:name="List Table 5 Dark" w:uiPriority="50"/>
-    <w:lsdException w:name="List Table 6 Colorful" w:uiPriority="51"/>
-    <w:lsdException w:name="List Table 7 Colorful" w:uiPriority="52"/>
-    <w:lsdException w:name="List Table 1 Light Accent 1" w:uiPriority="46"/>
-    <w:lsdException w:name="List Table 2 Accent 1" w:uiPriority="47"/>
-    <w:lsdException w:name="List Table 3 Accent 1" w:uiPriority="48"/>
-    <w:lsdException w:name="List Table 4 Accent 1" w:uiPriority="49"/>
-    <w:lsdException w:name="List Table 5 Dark Accent 1" w:uiPriority="50"/>
-    <w:lsdException w:name="List Table 6 Colorful Accent 1" w:uiPriority="51"/>
-    <w:lsdException w:name="List Table 7 Colorful Accent 1" w:uiPriority="52"/>
-    <w:lsdException w:name="List Table 1 Light Accent 2" w:uiPriority="46"/>
-    <w:lsdException w:name="List Table 2 Accent 2" w:uiPriority="47"/>
-    <w:lsdException w:name="List Table 3 Accent 2" w:uiPriority="48"/>
-    <w:lsdException w:name="List Table 4 Accent 2" w:uiPriority="49"/>
-    <w:lsdException w:name="List Table 5 Dark Accent 2" w:uiPriority="50"/>
-    <w:lsdException w:name="List Table 6 Colorful Accent 2" w:uiPriority="51"/>
-    <w:lsdException w:name="List Table 7 Colorful Accent 2" w:uiPriority="52"/>
-    <w:lsdException w:name="List Table 1 Light Accent 3" w:uiPriority="46"/>
-    <w:lsdException w:name="List Table 2 Accent 3" w:uiPriority="47"/>
-    <w:lsdException w:name="List Table 3 Accent 3" w:uiPriority="48"/>
-    <w:lsdException w:name="List Table 4 Accent 3" w:uiPriority="49"/>
-    <w:lsdException w:name="List Table 5 Dark Accent 3" w:uiPriority="50"/>
-    <w:lsdException w:name="List Table 6 Colorful Accent 3" w:uiPriority="51"/>
-    <w:lsdException w:name="List Table 7 Colorful Accent 3" w:uiPriority="52"/>
-    <w:lsdException w:name="List Table 1 Light Accent 4" w:uiPriority="46"/>
-    <w:lsdException w:name="List Table 2 Accent 4" w:uiPriority="47"/>
-    <w:lsdException w:name="List Table 3 Accent 4" w:uiPriority="48"/>
-    <w:lsdException w:name="List Table 4 Accent 4" w:uiPriority="49"/>
-    <w:lsdException w:name="List Table 5 Dark Accent 4" w:uiPriority="50"/>
-    <w:lsdException w:name="List Table 6 Colorful Accent 4" w:uiPriority="51"/>
-    <w:lsdException w:name="List Table 7 Colorful Accent 4" w:uiPriority="52"/>
-    <w:lsdException w:name="List Table 1 Light Accent 5" w:uiPriority="46"/>
-    <w:lsdException w:name="List Table 2 Accent 5" w:uiPriority="47"/>
-    <w:lsdException w:name="List Table 3 Accent 5" w:uiPriority="48"/>
-    <w:lsdException w:name="List Table 4 Accent 5" w:uiPriority="49"/>
-    <w:lsdException w:name="List Table 5 Dark Accent 5" w:uiPriority="50"/>
-    <w:lsdException w:name="List Table 6 Colorful Accent 5" w:uiPriority="51"/>
-    <w:lsdException w:name="List Table 7 Colorful Accent 5" w:uiPriority="52"/>
-    <w:lsdException w:name="List Table 1 Light Accent 6" w:uiPriority="46"/>
-    <w:lsdException w:name="List Table 2 Accent 6" w:uiPriority="47"/>
-    <w:lsdException w:name="List Table 3 Accent 6" w:uiPriority="48"/>
-    <w:lsdException w:name="List Table 4 Accent 6" w:uiPriority="49"/>
-    <w:lsdException w:name="List Table 5 Dark Accent 6" w:uiPriority="50"/>
-    <w:lsdException w:name="List Table 6 Colorful Accent 6" w:uiPriority="51"/>
-    <w:lsdException w:name="List Table 7 Colorful Accent 6" w:uiPriority="52"/>
+  <w:latentStyles w:defLockedState="0" w:defUIPriority="99" w:defSemiHidden="1" w:defUnhideWhenUsed="1" w:defQFormat="0" w:count="267">
+    <w:lsdException w:name="Normal" w:semiHidden="0" w:uiPriority="0" w:unhideWhenUsed="0" w:qFormat="1"/>
+    <w:lsdException w:name="heading 1" w:semiHidden="0" w:uiPriority="9" w:unhideWhenUsed="0" w:qFormat="1"/>
+    <w:lsdException w:name="heading 2" w:uiPriority="9" w:qFormat="1"/>
+    <w:lsdException w:name="heading 3" w:uiPriority="9" w:qFormat="1"/>
+    <w:lsdException w:name="heading 4" w:uiPriority="9" w:qFormat="1"/>
+    <w:lsdException w:name="heading 5" w:uiPriority="9" w:qFormat="1"/>
+    <w:lsdException w:name="heading 6" w:uiPriority="9" w:qFormat="1"/>
+    <w:lsdException w:name="heading 7" w:uiPriority="9" w:qFormat="1"/>
+    <w:lsdException w:name="heading 8" w:uiPriority="9" w:qFormat="1"/>
+    <w:lsdException w:name="heading 9" w:uiPriority="9" w:qFormat="1"/>
+    <w:lsdException w:name="toc 1" w:uiPriority="39"/>
+    <w:lsdException w:name="toc 2" w:uiPriority="39"/>
+    <w:lsdException w:name="toc 3" w:uiPriority="39"/>
+    <w:lsdException w:name="toc 4" w:uiPriority="39"/>
+    <w:lsdException w:name="toc 5" w:uiPriority="39"/>
+    <w:lsdException w:name="toc 6" w:uiPriority="39"/>
+    <w:lsdException w:name="toc 7" w:uiPriority="39"/>
+    <w:lsdException w:name="toc 8" w:uiPriority="39"/>
+    <w:lsdException w:name="toc 9" w:uiPriority="39"/>
+    <w:lsdException w:name="caption" w:uiPriority="35" w:qFormat="1"/>
+    <w:lsdException w:name="Title" w:semiHidden="0" w:uiPriority="10" w:unhideWhenUsed="0" w:qFormat="1"/>
+    <w:lsdException w:name="Default Paragraph Font" w:uiPriority="1"/>
+    <w:lsdException w:name="Subtitle" w:semiHidden="0" w:uiPriority="11" w:unhideWhenUsed="0" w:qFormat="1"/>
+    <w:lsdException w:name="Strong" w:semiHidden="0" w:uiPriority="22" w:unhideWhenUsed="0" w:qFormat="1"/>
+    <w:lsdException w:name="Emphasis" w:semiHidden="0" w:uiPriority="20" w:unhideWhenUsed="0" w:qFormat="1"/>
+    <w:lsdException w:name="Table Grid" w:semiHidden="0" w:uiPriority="59" w:unhideWhenUsed="0"/>
+    <w:lsdException w:name="Placeholder Text" w:unhideWhenUsed="0"/>
+    <w:lsdException w:name="No Spacing" w:semiHidden="0" w:uiPriority="1" w:unhideWhenUsed="0" w:qFormat="1"/>
+    <w:lsdException w:name="Light Shading" w:semiHidden="0" w:uiPriority="60" w:unhideWhenUsed="0"/>
+    <w:lsdException w:name="Light List" w:semiHidden="0" w:uiPriority="61" w:unhideWhenUsed="0"/>
+    <w:lsdException w:name="Light Grid" w:semiHidden="0" w:uiPriority="62" w:unhideWhenUsed="0"/>
+    <w:lsdException w:name="Medium Shading 1" w:semiHidden="0" w:uiPriority="63" w:unhideWhenUsed="0"/>
+    <w:lsdException w:name="Medium Shading 2" w:semiHidden="0" w:uiPriority="64" w:unhideWhenUsed="0"/>
+    <w:lsdException w:name="Medium List 1" w:semiHidden="0" w:uiPriority="65" w:unhideWhenUsed="0"/>
+    <w:lsdException w:name="Medium List 2" w:semiHidden="0" w:uiPriority="66" w:unhideWhenUsed="0"/>
+    <w:lsdException w:name="Medium Grid 1" w:semiHidden="0" w:uiPriority="67" w:unhideWhenUsed="0"/>
+    <w:lsdException w:name="Medium Grid 2" w:semiHidden="0" w:uiPriority="68" w:unhideWhenUsed="0"/>
+    <w:lsdException w:name="Medium Grid 3" w:semiHidden="0" w:uiPriority="69" w:unhideWhenUsed="0"/>
+    <w:lsdException w:name="Dark List" w:semiHidden="0" w:uiPriority="70" w:unhideWhenUsed="0"/>
+    <w:lsdException w:name="Colorful Shading" w:semiHidden="0" w:uiPriority="71" w:unhideWhenUsed="0"/>
+    <w:lsdException w:name="Colorful List" w:semiHidden="0" w:uiPriority="72" w:unhideWhenUsed="0"/>
+    <w:lsdException w:name="Colorful Grid" w:semiHidden="0" w:uiPriority="73" w:unhideWhenUsed="0"/>
+    <w:lsdException w:name="Light Shading Accent 1" w:semiHidden="0" w:uiPriority="60" w:unhideWhenUsed="0"/>
+    <w:lsdException w:name="Light List Accent 1" w:semiHidden="0" w:uiPriority="61" w:unhideWhenUsed="0"/>
+    <w:lsdException w:name="Light Grid Accent 1" w:semiHidden="0" w:uiPriority="62" w:unhideWhenUsed="0"/>
+    <w:lsdException w:name="Medium Shading 1 Accent 1" w:semiHidden="0" w:uiPriority="63" w:unhideWhenUsed="0"/>
+    <w:lsdException w:name="Medium Shading 2 Accent 1" w:semiHidden="0" w:uiPriority="64" w:unhideWhenUsed="0"/>
+    <w:lsdException w:name="Medium List 1 Accent 1" w:semiHidden="0" w:uiPriority="65" w:unhideWhenUsed="0"/>
+    <w:lsdException w:name="Revision" w:unhideWhenUsed="0"/>
+    <w:lsdException w:name="List Paragraph" w:semiHidden="0" w:uiPriority="34" w:unhideWhenUsed="0" w:qFormat="1"/>
+    <w:lsdException w:name="Quote" w:semiHidden="0" w:uiPriority="29" w:unhideWhenUsed="0" w:qFormat="1"/>
+    <w:lsdException w:name="Intense Quote" w:semiHidden="0" w:uiPriority="30" w:unhideWhenUsed="0" w:qFormat="1"/>
+    <w:lsdException w:name="Medium List 2 Accent 1" w:semiHidden="0" w:uiPriority="66" w:unhideWhenUsed="0"/>
+    <w:lsdException w:name="Medium Grid 1 Accent 1" w:semiHidden="0" w:uiPriority="67" w:unhideWhenUsed="0"/>
+    <w:lsdException w:name="Medium Grid 2 Accent 1" w:semiHidden="0" w:uiPriority="68" w:unhideWhenUsed="0"/>
+    <w:lsdException w:name="Medium Grid 3 Accent 1" w:semiHidden="0" w:uiPriority="69" w:unhideWhenUsed="0"/>
+    <w:lsdException w:name="Dark List Accent 1" w:semiHidden="0" w:uiPriority="70" w:unhideWhenUsed="0"/>
+    <w:lsdException w:name="Colorful Shading Accent 1" w:semiHidden="0" w:uiPriority="71" w:unhideWhenUsed="0"/>
+    <w:lsdException w:name="Colorful List Accent 1" w:semiHidden="0" w:uiPriority="72" w:unhideWhenUsed="0"/>
+    <w:lsdException w:name="Colorful Grid Accent 1" w:semiHidden="0" w:uiPriority="73" w:unhideWhenUsed="0"/>
+    <w:lsdException w:name="Light Shading Accent 2" w:semiHidden="0" w:uiPriority="60" w:unhideWhenUsed="0"/>
+    <w:lsdException w:name="Light List Accent 2" w:semiHidden="0" w:uiPriority="61" w:unhideWhenUsed="0"/>
+    <w:lsdException w:name="Light Grid Accent 2" w:semiHidden="0" w:uiPriority="62" w:unhideWhenUsed="0"/>
+    <w:lsdException w:name="Medium Shading 1 Accent 2" w:semiHidden="0" w:uiPriority="63" w:unhideWhenUsed="0"/>
+    <w:lsdException w:name="Medium Shading 2 Accent 2" w:semiHidden="0" w:uiPriority="64" w:unhideWhenUsed="0"/>
+    <w:lsdException w:name="Medium List 1 Accent 2" w:semiHidden="0" w:uiPriority="65" w:unhideWhenUsed="0"/>
+    <w:lsdException w:name="Medium List 2 Accent 2" w:semiHidden="0" w:uiPriority="66" w:unhideWhenUsed="0"/>
+    <w:lsdException w:name="Medium Grid 1 Accent 2" w:semiHidden="0" w:uiPriority="67" w:unhideWhenUsed="0"/>
+    <w:lsdException w:name="Medium Grid 2 Accent 2" w:semiHidden="0" w:uiPriority="68" w:unhideWhenUsed="0"/>
+    <w:lsdException w:name="Medium Grid 3 Accent 2" w:semiHidden="0" w:uiPriority="69" w:unhideWhenUsed="0"/>
+    <w:lsdException w:name="Dark List Accent 2" w:semiHidden="0" w:uiPriority="70" w:unhideWhenUsed="0"/>
+    <w:lsdException w:name="Colorful Shading Accent 2" w:semiHidden="0" w:uiPriority="71" w:unhideWhenUsed="0"/>
+    <w:lsdException w:name="Colorful List Accent 2" w:semiHidden="0" w:uiPriority="72" w:unhideWhenUsed="0"/>
+    <w:lsdException w:name="Colorful Grid Accent 2" w:semiHidden="0" w:uiPriority="73" w:unhideWhenUsed="0"/>
+    <w:lsdException w:name="Light Shading Accent 3" w:semiHidden="0" w:uiPriority="60" w:unhideWhenUsed="0"/>
+    <w:lsdException w:name="Light List Accent 3" w:semiHidden="0" w:uiPriority="61" w:unhideWhenUsed="0"/>
+    <w:lsdException w:name="Light Grid Accent 3" w:semiHidden="0" w:uiPriority="62" w:unhideWhenUsed="0"/>
+    <w:lsdException w:name="Medium Shading 1 Accent 3" w:semiHidden="0" w:uiPriority="63" w:unhideWhenUsed="0"/>
+    <w:lsdException w:name="Medium Shading 2 Accent 3" w:semiHidden="0" w:uiPriority="64" w:unhideWhenUsed="0"/>
+    <w:lsdException w:name="Medium List 1 Accent 3" w:semiHidden="0" w:uiPriority="65" w:unhideWhenUsed="0"/>
+    <w:lsdException w:name="Medium List 2 Accent 3" w:semiHidden="0" w:uiPriority="66" w:unhideWhenUsed="0"/>
+    <w:lsdException w:name="Medium Grid 1 Accent 3" w:semiHidden="0" w:uiPriority="67" w:unhideWhenUsed="0"/>
+    <w:lsdException w:name="Medium Grid 2 Accent 3" w:semiHidden="0" w:uiPriority="68" w:unhideWhenUsed="0"/>
+    <w:lsdException w:name="Medium Grid 3 Accent 3" w:semiHidden="0" w:uiPriority="69" w:unhideWhenUsed="0"/>
+    <w:lsdException w:name="Dark List Accent 3" w:semiHidden="0" w:uiPriority="70" w:unhideWhenUsed="0"/>
+    <w:lsdException w:name="Colorful Shading Accent 3" w:semiHidden="0" w:uiPriority="71" w:unhideWhenUsed="0"/>
+    <w:lsdException w:name="Colorful List Accent 3" w:semiHidden="0" w:uiPriority="72" w:unhideWhenUsed="0"/>
+    <w:lsdException w:name="Colorful Grid Accent 3" w:semiHidden="0" w:uiPriority="73" w:unhideWhenUsed="0"/>
+    <w:lsdException w:name="Light Shading Accent 4" w:semiHidden="0" w:uiPriority="60" w:unhideWhenUsed="0"/>
+    <w:lsdException w:name="Light List Accent 4" w:semiHidden="0" w:uiPriority="61" w:unhideWhenUsed="0"/>
+    <w:lsdException w:name="Light Grid Accent 4" w:semiHidden="0" w:uiPriority="62" w:unhideWhenUsed="0"/>
+    <w:lsdException w:name="Medium Shading 1 Accent 4" w:semiHidden="0" w:uiPriority="63" w:unhideWhenUsed="0"/>
+    <w:lsdException w:name="Medium Shading 2 Accent 4" w:semiHidden="0" w:uiPriority="64" w:unhideWhenUsed="0"/>
+    <w:lsdException w:name="Medium List 1 Accent 4" w:semiHidden="0" w:uiPriority="65" w:unhideWhenUsed="0"/>
+    <w:lsdException w:name="Medium List 2 Accent 4" w:semiHidden="0" w:uiPriority="66" w:unhideWhenUsed="0"/>
+    <w:lsdException w:name="Medium Grid 1 Accent 4" w:semiHidden="0" w:uiPriority="67" w:unhideWhenUsed="0"/>
+    <w:lsdException w:name="Medium Grid 2 Accent 4" w:semiHidden="0" w:uiPriority="68" w:unhideWhenUsed="0"/>
+    <w:lsdException w:name="Medium Grid 3 Accent 4" w:semiHidden="0" w:uiPriority="69" w:unhideWhenUsed="0"/>
+    <w:lsdException w:name="Dark List Accent 4" w:semiHidden="0" w:uiPriority="70" w:unhideWhenUsed="0"/>
+    <w:lsdException w:name="Colorful Shading Accent 4" w:semiHidden="0" w:uiPriority="71" w:unhideWhenUsed="0"/>
+    <w:lsdException w:name="Colorful List Accent 4" w:semiHidden="0" w:uiPriority="72" w:unhideWhenUsed="0"/>
+    <w:lsdException w:name="Colorful Grid Accent 4" w:semiHidden="0" w:uiPriority="73" w:unhideWhenUsed="0"/>
+    <w:lsdException w:name="Light Shading Accent 5" w:semiHidden="0" w:uiPriority="60" w:unhideWhenUsed="0"/>
+    <w:lsdException w:name="Light List Accent 5" w:semiHidden="0" w:uiPriority="61" w:unhideWhenUsed="0"/>
+    <w:lsdException w:name="Light Grid Accent 5" w:semiHidden="0" w:uiPriority="62" w:unhideWhenUsed="0"/>
+    <w:lsdException w:name="Medium Shading 1 Accent 5" w:semiHidden="0" w:uiPriority="63" w:unhideWhenUsed="0"/>
+    <w:lsdException w:name="Medium Shading 2 Accent 5" w:semiHidden="0" w:uiPriority="64" w:unhideWhenUsed="0"/>
+    <w:lsdException w:name="Medium List 1 Accent 5" w:semiHidden="0" w:uiPriority="65" w:unhideWhenUsed="0"/>
+    <w:lsdException w:name="Medium List 2 Accent 5" w:semiHidden="0" w:uiPriority="66" w:unhideWhenUsed="0"/>
+    <w:lsdException w:name="Medium Grid 1 Accent 5" w:semiHidden="0" w:uiPriority="67" w:unhideWhenUsed="0"/>
+    <w:lsdException w:name="Medium Grid 2 Accent 5" w:semiHidden="0" w:uiPriority="68" w:unhideWhenUsed="0"/>
+    <w:lsdException w:name="Medium Grid 3 Accent 5" w:semiHidden="0" w:uiPriority="69" w:unhideWhenUsed="0"/>
+    <w:lsdException w:name="Dark List Accent 5" w:semiHidden="0" w:uiPriority="70" w:unhideWhenUsed="0"/>
+    <w:lsdException w:name="Colorful Shading Accent 5" w:semiHidden="0" w:uiPriority="71" w:unhideWhenUsed="0"/>
+    <w:lsdException w:name="Colorful List Accent 5" w:semiHidden="0" w:uiPriority="72" w:unhideWhenUsed="0"/>
+    <w:lsdException w:name="Colorful Grid Accent 5" w:semiHidden="0" w:uiPriority="73" w:unhideWhenUsed="0"/>
+    <w:lsdException w:name="Light Shading Accent 6" w:semiHidden="0" w:uiPriority="60" w:unhideWhenUsed="0"/>
+    <w:lsdException w:name="Light List Accent 6" w:semiHidden="0" w:uiPriority="61" w:unhideWhenUsed="0"/>
+    <w:lsdException w:name="Light Grid Accent 6" w:semiHidden="0" w:uiPriority="62" w:unhideWhenUsed="0"/>
+    <w:lsdException w:name="Medium Shading 1 Accent 6" w:semiHidden="0" w:uiPriority="63" w:unhideWhenUsed="0"/>
+    <w:lsdException w:name="Medium Shading 2 Accent 6" w:semiHidden="0" w:uiPriority="64" w:unhideWhenUsed="0"/>
+    <w:lsdException w:name="Medium List 1 Accent 6" w:semiHidden="0" w:uiPriority="65" w:unhideWhenUsed="0"/>
+    <w:lsdException w:name="Medium List 2 Accent 6" w:semiHidden="0" w:uiPriority="66" w:unhideWhenUsed="0"/>
+    <w:lsdException w:name="Medium Grid 1 Accent 6" w:semiHidden="0" w:uiPriority="67" w:unhideWhenUsed="0"/>
+    <w:lsdException w:name="Medium Grid 2 Accent 6" w:semiHidden="0" w:uiPriority="68" w:unhideWhenUsed="0"/>
+    <w:lsdException w:name="Medium Grid 3 Accent 6" w:semiHidden="0" w:uiPriority="69" w:unhideWhenUsed="0"/>
+    <w:lsdException w:name="Dark List Accent 6" w:semiHidden="0" w:uiPriority="70" w:unhideWhenUsed="0"/>
+    <w:lsdException w:name="Colorful Shading Accent 6" w:semiHidden="0" w:uiPriority="71" w:unhideWhenUsed="0"/>
+    <w:lsdException w:name="Colorful List Accent 6" w:semiHidden="0" w:uiPriority="72" w:unhideWhenUsed="0"/>
+    <w:lsdException w:name="Colorful Grid Accent 6" w:semiHidden="0" w:uiPriority="73" w:unhideWhenUsed="0"/>
+    <w:lsdException w:name="Subtle Emphasis" w:semiHidden="0" w:uiPriority="19" w:unhideWhenUsed="0" w:qFormat="1"/>
+    <w:lsdException w:name="Intense Emphasis" w:semiHidden="0" w:uiPriority="21" w:unhideWhenUsed="0" w:qFormat="1"/>
+    <w:lsdException w:name="Subtle Reference" w:semiHidden="0" w:uiPriority="31" w:unhideWhenUsed="0" w:qFormat="1"/>
+    <w:lsdException w:name="Intense Reference" w:semiHidden="0" w:uiPriority="32" w:unhideWhenUsed="0" w:qFormat="1"/>
+    <w:lsdException w:name="Book Title" w:semiHidden="0" w:uiPriority="33" w:unhideWhenUsed="0" w:qFormat="1"/>
+    <w:lsdException w:name="Bibliography" w:uiPriority="37"/>
+    <w:lsdException w:name="TOC Heading" w:uiPriority="39" w:qFormat="1"/>
   </w:latentStyles>
   <w:style w:type="paragraph" w:default="1" w:styleId="Normal">
     <w:name w:val="Normal"/>
@@ -71124,6 +70981,7 @@
     <w:uiPriority w:val="99"/>
     <w:semiHidden/>
     <w:unhideWhenUsed/>
+    <w:qFormat/>
     <w:tblPr>
       <w:tblInd w:w="0" w:type="dxa"/>
       <w:tblCellMar>
@@ -71987,6 +71845,7 @@
     <w:uiPriority w:val="59"/>
     <w:rsid w:val="00047AE6"/>
     <w:tblPr>
+      <w:tblInd w:w="0" w:type="dxa"/>
       <w:tblBorders>
         <w:top w:val="single" w:sz="4" w:space="0" w:color="auto"/>
         <w:left w:val="single" w:sz="4" w:space="0" w:color="auto"/>
@@ -71995,6 +71854,12 @@
         <w:insideH w:val="single" w:sz="4" w:space="0" w:color="auto"/>
         <w:insideV w:val="single" w:sz="4" w:space="0" w:color="auto"/>
       </w:tblBorders>
+      <w:tblCellMar>
+        <w:top w:w="0" w:type="dxa"/>
+        <w:left w:w="108" w:type="dxa"/>
+        <w:bottom w:w="0" w:type="dxa"/>
+        <w:right w:w="108" w:type="dxa"/>
+      </w:tblCellMar>
     </w:tblPr>
   </w:style>
   <w:style w:type="paragraph" w:styleId="TOCHeading">
@@ -72077,7 +71942,7 @@
       <w:ind w:left="480"/>
     </w:pPr>
   </w:style>
-  <w:style w:type="character" w:styleId="UnresolvedMention">
+  <w:style w:type="character" w:customStyle="1" w:styleId="UnresolvedMention">
     <w:name w:val="Unresolved Mention"/>
     <w:basedOn w:val="DefaultParagraphFont"/>
     <w:uiPriority w:val="99"/>
@@ -73339,7 +73204,7 @@
 </file>
 
 <file path=customXml/itemProps1.xml><?xml version="1.0" encoding="utf-8"?>
-<ds:datastoreItem xmlns:ds="http://schemas.openxmlformats.org/officeDocument/2006/customXml" ds:itemID="{AB594B1B-B0C6-490C-B5E2-26702E8EF4F3}">
+<ds:datastoreItem xmlns:ds="http://schemas.openxmlformats.org/officeDocument/2006/customXml" ds:itemID="{2375C6A1-24FA-4088-AC89-B246DA30BA8B}">
   <ds:schemaRefs>
     <ds:schemaRef ds:uri="http://schemas.openxmlformats.org/officeDocument/2006/bibliography"/>
   </ds:schemaRefs>

</xml_diff>